<commit_message>
New translations 03_La relation d’Euler - sous-titres (format and timing corrected).docx (French)
</commit_message>
<xml_diff>
--- a/video_subtitles/translation/fra/03_La relation d’Euler - sous-titres (format and timing corrected).docx
+++ b/video_subtitles/translation/fra/03_La relation d’Euler - sous-titres (format and timing corrected).docx
@@ -185,54 +185,54 @@
           <w:shd w:fill="auto" w:val="clear"/>
           <w:vertAlign w:val="baseline"/>
         </w:rPr>
-        <w:t xml:space="preserve">Bonjour à toutes et à tous ! Bienvenu·e·s</w:t>
-      </w:r>
-    </w:p>
-    <w:p>
-      <w:pPr>
-        <w:keepNext w:val="0"/>
-        <w:keepLines w:val="0"/>
-        <w:widowControl w:val="0"/>
-        <w:pBdr>
-          <w:top w:space="0" w:sz="0" w:val="nil"/>
-          <w:left w:space="0" w:sz="0" w:val="nil"/>
-          <w:bottom w:space="0" w:sz="0" w:val="nil"/>
-          <w:right w:space="0" w:sz="0" w:val="nil"/>
-          <w:between w:space="0" w:sz="0" w:val="nil"/>
-        </w:pBdr>
-        <w:shd w:fill="auto" w:val="clear"/>
-        <w:spacing w:after="0" w:before="0" w:line="276" w:lineRule="auto"/>
-        <w:ind w:left="0" w:right="0" w:firstLine="0"/>
-        <w:jc w:val="left"/>
-        <w:rPr>
-          <w:rFonts w:ascii="Arial" w:cs="Arial" w:eastAsia="Arial" w:hAnsi="Arial"/>
-          <w:b w:val="0"/>
-          <w:i w:val="0"/>
-          <w:smallCaps w:val="0"/>
-          <w:strike w:val="0"/>
-          <w:color w:val="000000"/>
-          <w:sz w:val="22"/>
-          <w:szCs w:val="22"/>
-          <w:u w:val="none"/>
-          <w:shd w:fill="auto" w:val="clear"/>
-          <w:vertAlign w:val="baseline"/>
-        </w:rPr>
-      </w:pPr>
-      <w:r>
-        <w:rPr>
-          <w:rFonts w:ascii="Arial" w:hAnsi="Arial" w:cs="Arial" w:eastAsia="Arial"/>
-          <w:b w:val="0"/>
-          <w:i w:val="0"/>
-          <w:smallCaps w:val="0"/>
-          <w:strike w:val="0"/>
-          <w:color w:val="000000"/>
-          <w:sz w:val="22"/>
-          <w:szCs w:val="22"/>
-          <w:u w:val="none"/>
-          <w:shd w:fill="auto" w:val="clear"/>
-          <w:vertAlign w:val="baseline"/>
-        </w:rPr>
-        <w:t xml:space="preserve">dans cette session dédiée à la topologie,</w:t>
+        <w:t xml:space="preserve">Hello everyone. Welcome to</w:t>
+      </w:r>
+    </w:p>
+    <w:p>
+      <w:pPr>
+        <w:keepNext w:val="0"/>
+        <w:keepLines w:val="0"/>
+        <w:widowControl w:val="0"/>
+        <w:pBdr>
+          <w:top w:space="0" w:sz="0" w:val="nil"/>
+          <w:left w:space="0" w:sz="0" w:val="nil"/>
+          <w:bottom w:space="0" w:sz="0" w:val="nil"/>
+          <w:right w:space="0" w:sz="0" w:val="nil"/>
+          <w:between w:space="0" w:sz="0" w:val="nil"/>
+        </w:pBdr>
+        <w:shd w:fill="auto" w:val="clear"/>
+        <w:spacing w:after="0" w:before="0" w:line="276" w:lineRule="auto"/>
+        <w:ind w:left="0" w:right="0" w:firstLine="0"/>
+        <w:jc w:val="left"/>
+        <w:rPr>
+          <w:rFonts w:ascii="Arial" w:cs="Arial" w:eastAsia="Arial" w:hAnsi="Arial"/>
+          <w:b w:val="0"/>
+          <w:i w:val="0"/>
+          <w:smallCaps w:val="0"/>
+          <w:strike w:val="0"/>
+          <w:color w:val="000000"/>
+          <w:sz w:val="22"/>
+          <w:szCs w:val="22"/>
+          <w:u w:val="none"/>
+          <w:shd w:fill="auto" w:val="clear"/>
+          <w:vertAlign w:val="baseline"/>
+        </w:rPr>
+      </w:pPr>
+      <w:r>
+        <w:rPr>
+          <w:rFonts w:ascii="Arial" w:hAnsi="Arial" w:cs="Arial" w:eastAsia="Arial"/>
+          <w:b w:val="0"/>
+          <w:i w:val="0"/>
+          <w:smallCaps w:val="0"/>
+          <w:strike w:val="0"/>
+          <w:color w:val="000000"/>
+          <w:sz w:val="22"/>
+          <w:szCs w:val="22"/>
+          <w:u w:val="none"/>
+          <w:shd w:fill="auto" w:val="clear"/>
+          <w:vertAlign w:val="baseline"/>
+        </w:rPr>
+        <w:t xml:space="preserve">this topology session,</w:t>
       </w:r>
     </w:p>
     <w:p>
@@ -404,54 +404,54 @@
           <w:shd w:fill="auto" w:val="clear"/>
           <w:vertAlign w:val="baseline"/>
         </w:rPr>
-        <w:t xml:space="preserve">et plus spécifiquement aux graphes planaires,</w:t>
-      </w:r>
-    </w:p>
-    <w:p>
-      <w:pPr>
-        <w:keepNext w:val="0"/>
-        <w:keepLines w:val="0"/>
-        <w:widowControl w:val="0"/>
-        <w:pBdr>
-          <w:top w:space="0" w:sz="0" w:val="nil"/>
-          <w:left w:space="0" w:sz="0" w:val="nil"/>
-          <w:bottom w:space="0" w:sz="0" w:val="nil"/>
-          <w:right w:space="0" w:sz="0" w:val="nil"/>
-          <w:between w:space="0" w:sz="0" w:val="nil"/>
-        </w:pBdr>
-        <w:shd w:fill="auto" w:val="clear"/>
-        <w:spacing w:after="0" w:before="0" w:line="276" w:lineRule="auto"/>
-        <w:ind w:left="0" w:right="0" w:firstLine="0"/>
-        <w:jc w:val="left"/>
-        <w:rPr>
-          <w:rFonts w:ascii="Arial" w:cs="Arial" w:eastAsia="Arial" w:hAnsi="Arial"/>
-          <w:b w:val="0"/>
-          <w:i w:val="0"/>
-          <w:smallCaps w:val="0"/>
-          <w:strike w:val="0"/>
-          <w:color w:val="000000"/>
-          <w:sz w:val="22"/>
-          <w:szCs w:val="22"/>
-          <w:u w:val="none"/>
-          <w:shd w:fill="auto" w:val="clear"/>
-          <w:vertAlign w:val="baseline"/>
-        </w:rPr>
-      </w:pPr>
-      <w:r>
-        <w:rPr>
-          <w:rFonts w:ascii="Arial" w:hAnsi="Arial" w:cs="Arial" w:eastAsia="Arial"/>
-          <w:b w:val="0"/>
-          <w:i w:val="0"/>
-          <w:smallCaps w:val="0"/>
-          <w:strike w:val="0"/>
-          <w:color w:val="000000"/>
-          <w:sz w:val="22"/>
-          <w:szCs w:val="22"/>
-          <w:u w:val="none"/>
-          <w:shd w:fill="auto" w:val="clear"/>
-          <w:vertAlign w:val="baseline"/>
-        </w:rPr>
-        <w:t xml:space="preserve">qui font partie de la combinatoire.</w:t>
+        <w:t xml:space="preserve">that is more specifically about planar graphs,</w:t>
+      </w:r>
+    </w:p>
+    <w:p>
+      <w:pPr>
+        <w:keepNext w:val="0"/>
+        <w:keepLines w:val="0"/>
+        <w:widowControl w:val="0"/>
+        <w:pBdr>
+          <w:top w:space="0" w:sz="0" w:val="nil"/>
+          <w:left w:space="0" w:sz="0" w:val="nil"/>
+          <w:bottom w:space="0" w:sz="0" w:val="nil"/>
+          <w:right w:space="0" w:sz="0" w:val="nil"/>
+          <w:between w:space="0" w:sz="0" w:val="nil"/>
+        </w:pBdr>
+        <w:shd w:fill="auto" w:val="clear"/>
+        <w:spacing w:after="0" w:before="0" w:line="276" w:lineRule="auto"/>
+        <w:ind w:left="0" w:right="0" w:firstLine="0"/>
+        <w:jc w:val="left"/>
+        <w:rPr>
+          <w:rFonts w:ascii="Arial" w:cs="Arial" w:eastAsia="Arial" w:hAnsi="Arial"/>
+          <w:b w:val="0"/>
+          <w:i w:val="0"/>
+          <w:smallCaps w:val="0"/>
+          <w:strike w:val="0"/>
+          <w:color w:val="000000"/>
+          <w:sz w:val="22"/>
+          <w:szCs w:val="22"/>
+          <w:u w:val="none"/>
+          <w:shd w:fill="auto" w:val="clear"/>
+          <w:vertAlign w:val="baseline"/>
+        </w:rPr>
+      </w:pPr>
+      <w:r>
+        <w:rPr>
+          <w:rFonts w:ascii="Arial" w:hAnsi="Arial" w:cs="Arial" w:eastAsia="Arial"/>
+          <w:b w:val="0"/>
+          <w:i w:val="0"/>
+          <w:smallCaps w:val="0"/>
+          <w:strike w:val="0"/>
+          <w:color w:val="000000"/>
+          <w:sz w:val="22"/>
+          <w:szCs w:val="22"/>
+          <w:u w:val="none"/>
+          <w:shd w:fill="auto" w:val="clear"/>
+          <w:vertAlign w:val="baseline"/>
+        </w:rPr>
+        <w:t xml:space="preserve">which are important in combinatorics.</w:t>
       </w:r>
     </w:p>
     <w:p>
@@ -623,7 +623,7 @@
           <w:shd w:fill="auto" w:val="clear"/>
           <w:vertAlign w:val="baseline"/>
         </w:rPr>
-        <w:t xml:space="preserve">Donc on va commencer cette session.</w:t>
+        <w:t xml:space="preserve">So, let's start this session.</w:t>
       </w:r>
     </w:p>
     <w:p>
@@ -795,54 +795,54 @@
           <w:shd w:fill="auto" w:val="clear"/>
           <w:vertAlign w:val="baseline"/>
         </w:rPr>
-        <w:t xml:space="preserve">Pour cette session, vous aurez besoin de</w:t>
-      </w:r>
-    </w:p>
-    <w:p>
-      <w:pPr>
-        <w:keepNext w:val="0"/>
-        <w:keepLines w:val="0"/>
-        <w:widowControl w:val="0"/>
-        <w:pBdr>
-          <w:top w:space="0" w:sz="0" w:val="nil"/>
-          <w:left w:space="0" w:sz="0" w:val="nil"/>
-          <w:bottom w:space="0" w:sz="0" w:val="nil"/>
-          <w:right w:space="0" w:sz="0" w:val="nil"/>
-          <w:between w:space="0" w:sz="0" w:val="nil"/>
-        </w:pBdr>
-        <w:shd w:fill="auto" w:val="clear"/>
-        <w:spacing w:after="0" w:before="0" w:line="276" w:lineRule="auto"/>
-        <w:ind w:left="0" w:right="0" w:firstLine="0"/>
-        <w:jc w:val="left"/>
-        <w:rPr>
-          <w:rFonts w:ascii="Arial" w:cs="Arial" w:eastAsia="Arial" w:hAnsi="Arial"/>
-          <w:b w:val="0"/>
-          <w:i w:val="0"/>
-          <w:smallCaps w:val="0"/>
-          <w:strike w:val="0"/>
-          <w:color w:val="000000"/>
-          <w:sz w:val="22"/>
-          <w:szCs w:val="22"/>
-          <w:u w:val="none"/>
-          <w:shd w:fill="auto" w:val="clear"/>
-          <w:vertAlign w:val="baseline"/>
-        </w:rPr>
-      </w:pPr>
-      <w:r>
-        <w:rPr>
-          <w:rFonts w:ascii="Arial" w:hAnsi="Arial" w:cs="Arial" w:eastAsia="Arial"/>
-          <w:b w:val="0"/>
-          <w:i w:val="0"/>
-          <w:smallCaps w:val="0"/>
-          <w:strike w:val="0"/>
-          <w:color w:val="000000"/>
-          <w:sz w:val="22"/>
-          <w:szCs w:val="22"/>
-          <w:u w:val="none"/>
-          <w:shd w:fill="auto" w:val="clear"/>
-          <w:vertAlign w:val="baseline"/>
-        </w:rPr>
-        <w:t xml:space="preserve">petites feuilles de papier ;</w:t>
+        <w:t xml:space="preserve">Today, you will need</w:t>
+      </w:r>
+    </w:p>
+    <w:p>
+      <w:pPr>
+        <w:keepNext w:val="0"/>
+        <w:keepLines w:val="0"/>
+        <w:widowControl w:val="0"/>
+        <w:pBdr>
+          <w:top w:space="0" w:sz="0" w:val="nil"/>
+          <w:left w:space="0" w:sz="0" w:val="nil"/>
+          <w:bottom w:space="0" w:sz="0" w:val="nil"/>
+          <w:right w:space="0" w:sz="0" w:val="nil"/>
+          <w:between w:space="0" w:sz="0" w:val="nil"/>
+        </w:pBdr>
+        <w:shd w:fill="auto" w:val="clear"/>
+        <w:spacing w:after="0" w:before="0" w:line="276" w:lineRule="auto"/>
+        <w:ind w:left="0" w:right="0" w:firstLine="0"/>
+        <w:jc w:val="left"/>
+        <w:rPr>
+          <w:rFonts w:ascii="Arial" w:cs="Arial" w:eastAsia="Arial" w:hAnsi="Arial"/>
+          <w:b w:val="0"/>
+          <w:i w:val="0"/>
+          <w:smallCaps w:val="0"/>
+          <w:strike w:val="0"/>
+          <w:color w:val="000000"/>
+          <w:sz w:val="22"/>
+          <w:szCs w:val="22"/>
+          <w:u w:val="none"/>
+          <w:shd w:fill="auto" w:val="clear"/>
+          <w:vertAlign w:val="baseline"/>
+        </w:rPr>
+      </w:pPr>
+      <w:r>
+        <w:rPr>
+          <w:rFonts w:ascii="Arial" w:hAnsi="Arial" w:cs="Arial" w:eastAsia="Arial"/>
+          <w:b w:val="0"/>
+          <w:i w:val="0"/>
+          <w:smallCaps w:val="0"/>
+          <w:strike w:val="0"/>
+          <w:color w:val="000000"/>
+          <w:sz w:val="22"/>
+          <w:szCs w:val="22"/>
+          <w:u w:val="none"/>
+          <w:shd w:fill="auto" w:val="clear"/>
+          <w:vertAlign w:val="baseline"/>
+        </w:rPr>
+        <w:t xml:space="preserve">small pieces of paper; </w:t>
       </w:r>
     </w:p>
     <w:p>
@@ -1014,7 +1014,7 @@
           <w:shd w:fill="auto" w:val="clear"/>
           <w:vertAlign w:val="baseline"/>
         </w:rPr>
-        <w:t xml:space="preserve">de quelques stylos (pas forcément de couleur) ;</w:t>
+        <w:t xml:space="preserve">some pencils (not necessarily with colour)</w:t>
       </w:r>
     </w:p>
     <w:p>
@@ -1186,54 +1186,54 @@
           <w:shd w:fill="auto" w:val="clear"/>
           <w:vertAlign w:val="baseline"/>
         </w:rPr>
-        <w:t xml:space="preserve">d'une règle graduée ; et d'une feuille à </w:t>
-      </w:r>
-    </w:p>
-    <w:p>
-      <w:pPr>
-        <w:keepNext w:val="0"/>
-        <w:keepLines w:val="0"/>
-        <w:widowControl w:val="0"/>
-        <w:pBdr>
-          <w:top w:space="0" w:sz="0" w:val="nil"/>
-          <w:left w:space="0" w:sz="0" w:val="nil"/>
-          <w:bottom w:space="0" w:sz="0" w:val="nil"/>
-          <w:right w:space="0" w:sz="0" w:val="nil"/>
-          <w:between w:space="0" w:sz="0" w:val="nil"/>
-        </w:pBdr>
-        <w:shd w:fill="auto" w:val="clear"/>
-        <w:spacing w:after="0" w:before="0" w:line="276" w:lineRule="auto"/>
-        <w:ind w:left="0" w:right="0" w:firstLine="0"/>
-        <w:jc w:val="left"/>
-        <w:rPr>
-          <w:rFonts w:ascii="Arial" w:cs="Arial" w:eastAsia="Arial" w:hAnsi="Arial"/>
-          <w:b w:val="0"/>
-          <w:i w:val="0"/>
-          <w:smallCaps w:val="0"/>
-          <w:strike w:val="0"/>
-          <w:color w:val="000000"/>
-          <w:sz w:val="22"/>
-          <w:szCs w:val="22"/>
-          <w:u w:val="none"/>
-          <w:shd w:fill="auto" w:val="clear"/>
-          <w:vertAlign w:val="baseline"/>
-        </w:rPr>
-      </w:pPr>
-      <w:r>
-        <w:rPr>
-          <w:rFonts w:ascii="Arial" w:hAnsi="Arial" w:cs="Arial" w:eastAsia="Arial"/>
-          <w:b w:val="0"/>
-          <w:i w:val="0"/>
-          <w:smallCaps w:val="0"/>
-          <w:strike w:val="0"/>
-          <w:color w:val="000000"/>
-          <w:sz w:val="22"/>
-          <w:szCs w:val="22"/>
-          <w:u w:val="none"/>
-          <w:shd w:fill="auto" w:val="clear"/>
-          <w:vertAlign w:val="baseline"/>
-        </w:rPr>
-        <w:t>carreaux.</w:t>
+        <w:t xml:space="preserve">a ruler; and squared </w:t>
+      </w:r>
+    </w:p>
+    <w:p>
+      <w:pPr>
+        <w:keepNext w:val="0"/>
+        <w:keepLines w:val="0"/>
+        <w:widowControl w:val="0"/>
+        <w:pBdr>
+          <w:top w:space="0" w:sz="0" w:val="nil"/>
+          <w:left w:space="0" w:sz="0" w:val="nil"/>
+          <w:bottom w:space="0" w:sz="0" w:val="nil"/>
+          <w:right w:space="0" w:sz="0" w:val="nil"/>
+          <w:between w:space="0" w:sz="0" w:val="nil"/>
+        </w:pBdr>
+        <w:shd w:fill="auto" w:val="clear"/>
+        <w:spacing w:after="0" w:before="0" w:line="276" w:lineRule="auto"/>
+        <w:ind w:left="0" w:right="0" w:firstLine="0"/>
+        <w:jc w:val="left"/>
+        <w:rPr>
+          <w:rFonts w:ascii="Arial" w:cs="Arial" w:eastAsia="Arial" w:hAnsi="Arial"/>
+          <w:b w:val="0"/>
+          <w:i w:val="0"/>
+          <w:smallCaps w:val="0"/>
+          <w:strike w:val="0"/>
+          <w:color w:val="000000"/>
+          <w:sz w:val="22"/>
+          <w:szCs w:val="22"/>
+          <w:u w:val="none"/>
+          <w:shd w:fill="auto" w:val="clear"/>
+          <w:vertAlign w:val="baseline"/>
+        </w:rPr>
+      </w:pPr>
+      <w:r>
+        <w:rPr>
+          <w:rFonts w:ascii="Arial" w:hAnsi="Arial" w:cs="Arial" w:eastAsia="Arial"/>
+          <w:b w:val="0"/>
+          <w:i w:val="0"/>
+          <w:smallCaps w:val="0"/>
+          <w:strike w:val="0"/>
+          <w:color w:val="000000"/>
+          <w:sz w:val="22"/>
+          <w:szCs w:val="22"/>
+          <w:u w:val="none"/>
+          <w:shd w:fill="auto" w:val="clear"/>
+          <w:vertAlign w:val="baseline"/>
+        </w:rPr>
+        <w:t>paper.</w:t>
       </w:r>
     </w:p>
     <w:p>
@@ -1405,54 +1405,54 @@
           <w:shd w:fill="auto" w:val="clear"/>
           <w:vertAlign w:val="baseline"/>
         </w:rPr>
-        <w:t xml:space="preserve">Comme je vous l'ai dit, nous allons étudier</w:t>
-      </w:r>
-    </w:p>
-    <w:p>
-      <w:pPr>
-        <w:keepNext w:val="0"/>
-        <w:keepLines w:val="0"/>
-        <w:widowControl w:val="0"/>
-        <w:pBdr>
-          <w:top w:space="0" w:sz="0" w:val="nil"/>
-          <w:left w:space="0" w:sz="0" w:val="nil"/>
-          <w:bottom w:space="0" w:sz="0" w:val="nil"/>
-          <w:right w:space="0" w:sz="0" w:val="nil"/>
-          <w:between w:space="0" w:sz="0" w:val="nil"/>
-        </w:pBdr>
-        <w:shd w:fill="auto" w:val="clear"/>
-        <w:spacing w:after="0" w:before="0" w:line="276" w:lineRule="auto"/>
-        <w:ind w:left="0" w:right="0" w:firstLine="0"/>
-        <w:jc w:val="left"/>
-        <w:rPr>
-          <w:rFonts w:ascii="Arial" w:cs="Arial" w:eastAsia="Arial" w:hAnsi="Arial"/>
-          <w:b w:val="0"/>
-          <w:i w:val="0"/>
-          <w:smallCaps w:val="0"/>
-          <w:strike w:val="0"/>
-          <w:color w:val="000000"/>
-          <w:sz w:val="22"/>
-          <w:szCs w:val="22"/>
-          <w:u w:val="none"/>
-          <w:shd w:fill="auto" w:val="clear"/>
-          <w:vertAlign w:val="baseline"/>
-        </w:rPr>
-      </w:pPr>
-      <w:r>
-        <w:rPr>
-          <w:rFonts w:ascii="Arial" w:hAnsi="Arial" w:cs="Arial" w:eastAsia="Arial"/>
-          <w:b w:val="0"/>
-          <w:i w:val="0"/>
-          <w:smallCaps w:val="0"/>
-          <w:strike w:val="0"/>
-          <w:color w:val="000000"/>
-          <w:sz w:val="22"/>
-          <w:szCs w:val="22"/>
-          <w:u w:val="none"/>
-          <w:shd w:fill="auto" w:val="clear"/>
-          <w:vertAlign w:val="baseline"/>
-        </w:rPr>
-        <w:t xml:space="preserve">les graphes planaires.</w:t>
+        <w:t xml:space="preserve">Like I've already said, we will study</w:t>
+      </w:r>
+    </w:p>
+    <w:p>
+      <w:pPr>
+        <w:keepNext w:val="0"/>
+        <w:keepLines w:val="0"/>
+        <w:widowControl w:val="0"/>
+        <w:pBdr>
+          <w:top w:space="0" w:sz="0" w:val="nil"/>
+          <w:left w:space="0" w:sz="0" w:val="nil"/>
+          <w:bottom w:space="0" w:sz="0" w:val="nil"/>
+          <w:right w:space="0" w:sz="0" w:val="nil"/>
+          <w:between w:space="0" w:sz="0" w:val="nil"/>
+        </w:pBdr>
+        <w:shd w:fill="auto" w:val="clear"/>
+        <w:spacing w:after="0" w:before="0" w:line="276" w:lineRule="auto"/>
+        <w:ind w:left="0" w:right="0" w:firstLine="0"/>
+        <w:jc w:val="left"/>
+        <w:rPr>
+          <w:rFonts w:ascii="Arial" w:cs="Arial" w:eastAsia="Arial" w:hAnsi="Arial"/>
+          <w:b w:val="0"/>
+          <w:i w:val="0"/>
+          <w:smallCaps w:val="0"/>
+          <w:strike w:val="0"/>
+          <w:color w:val="000000"/>
+          <w:sz w:val="22"/>
+          <w:szCs w:val="22"/>
+          <w:u w:val="none"/>
+          <w:shd w:fill="auto" w:val="clear"/>
+          <w:vertAlign w:val="baseline"/>
+        </w:rPr>
+      </w:pPr>
+      <w:r>
+        <w:rPr>
+          <w:rFonts w:ascii="Arial" w:hAnsi="Arial" w:cs="Arial" w:eastAsia="Arial"/>
+          <w:b w:val="0"/>
+          <w:i w:val="0"/>
+          <w:smallCaps w:val="0"/>
+          <w:strike w:val="0"/>
+          <w:color w:val="000000"/>
+          <w:sz w:val="22"/>
+          <w:szCs w:val="22"/>
+          <w:u w:val="none"/>
+          <w:shd w:fill="auto" w:val="clear"/>
+          <w:vertAlign w:val="baseline"/>
+        </w:rPr>
+        <w:t xml:space="preserve">planar graphs.</w:t>
       </w:r>
     </w:p>
     <w:p>
@@ -1624,54 +1624,54 @@
           <w:shd w:fill="auto" w:val="clear"/>
           <w:vertAlign w:val="baseline"/>
         </w:rPr>
-        <w:t xml:space="preserve">Le mieux, c'est de commencer par en dessiner</w:t>
-      </w:r>
-    </w:p>
-    <w:p>
-      <w:pPr>
-        <w:keepNext w:val="0"/>
-        <w:keepLines w:val="0"/>
-        <w:widowControl w:val="0"/>
-        <w:pBdr>
-          <w:top w:space="0" w:sz="0" w:val="nil"/>
-          <w:left w:space="0" w:sz="0" w:val="nil"/>
-          <w:bottom w:space="0" w:sz="0" w:val="nil"/>
-          <w:right w:space="0" w:sz="0" w:val="nil"/>
-          <w:between w:space="0" w:sz="0" w:val="nil"/>
-        </w:pBdr>
-        <w:shd w:fill="auto" w:val="clear"/>
-        <w:spacing w:after="0" w:before="0" w:line="276" w:lineRule="auto"/>
-        <w:ind w:left="0" w:right="0" w:firstLine="0"/>
-        <w:jc w:val="left"/>
-        <w:rPr>
-          <w:rFonts w:ascii="Arial" w:cs="Arial" w:eastAsia="Arial" w:hAnsi="Arial"/>
-          <w:b w:val="0"/>
-          <w:i w:val="0"/>
-          <w:smallCaps w:val="0"/>
-          <w:strike w:val="0"/>
-          <w:color w:val="000000"/>
-          <w:sz w:val="22"/>
-          <w:szCs w:val="22"/>
-          <w:u w:val="none"/>
-          <w:shd w:fill="auto" w:val="clear"/>
-          <w:vertAlign w:val="baseline"/>
-        </w:rPr>
-      </w:pPr>
-      <w:r>
-        <w:rPr>
-          <w:rFonts w:ascii="Arial" w:hAnsi="Arial" w:cs="Arial" w:eastAsia="Arial"/>
-          <w:b w:val="0"/>
-          <w:i w:val="0"/>
-          <w:smallCaps w:val="0"/>
-          <w:strike w:val="0"/>
-          <w:color w:val="000000"/>
-          <w:sz w:val="22"/>
-          <w:szCs w:val="22"/>
-          <w:u w:val="none"/>
-          <w:shd w:fill="auto" w:val="clear"/>
-          <w:vertAlign w:val="baseline"/>
-        </w:rPr>
-        <w:t>quelques-uns</w:t>
+        <w:t xml:space="preserve">The best way to start is</w:t>
+      </w:r>
+    </w:p>
+    <w:p>
+      <w:pPr>
+        <w:keepNext w:val="0"/>
+        <w:keepLines w:val="0"/>
+        <w:widowControl w:val="0"/>
+        <w:pBdr>
+          <w:top w:space="0" w:sz="0" w:val="nil"/>
+          <w:left w:space="0" w:sz="0" w:val="nil"/>
+          <w:bottom w:space="0" w:sz="0" w:val="nil"/>
+          <w:right w:space="0" w:sz="0" w:val="nil"/>
+          <w:between w:space="0" w:sz="0" w:val="nil"/>
+        </w:pBdr>
+        <w:shd w:fill="auto" w:val="clear"/>
+        <w:spacing w:after="0" w:before="0" w:line="276" w:lineRule="auto"/>
+        <w:ind w:left="0" w:right="0" w:firstLine="0"/>
+        <w:jc w:val="left"/>
+        <w:rPr>
+          <w:rFonts w:ascii="Arial" w:cs="Arial" w:eastAsia="Arial" w:hAnsi="Arial"/>
+          <w:b w:val="0"/>
+          <w:i w:val="0"/>
+          <w:smallCaps w:val="0"/>
+          <w:strike w:val="0"/>
+          <w:color w:val="000000"/>
+          <w:sz w:val="22"/>
+          <w:szCs w:val="22"/>
+          <w:u w:val="none"/>
+          <w:shd w:fill="auto" w:val="clear"/>
+          <w:vertAlign w:val="baseline"/>
+        </w:rPr>
+      </w:pPr>
+      <w:r>
+        <w:rPr>
+          <w:rFonts w:ascii="Arial" w:hAnsi="Arial" w:cs="Arial" w:eastAsia="Arial"/>
+          <w:b w:val="0"/>
+          <w:i w:val="0"/>
+          <w:smallCaps w:val="0"/>
+          <w:strike w:val="0"/>
+          <w:color w:val="000000"/>
+          <w:sz w:val="22"/>
+          <w:szCs w:val="22"/>
+          <w:u w:val="none"/>
+          <w:shd w:fill="auto" w:val="clear"/>
+          <w:vertAlign w:val="baseline"/>
+        </w:rPr>
+        <w:t xml:space="preserve">to draw some.</w:t>
       </w:r>
     </w:p>
     <w:p>
@@ -1843,54 +1843,54 @@
           <w:shd w:fill="auto" w:val="clear"/>
           <w:vertAlign w:val="baseline"/>
         </w:rPr>
-        <w:t xml:space="preserve">donc laissez-moi vous expliquer comment</w:t>
-      </w:r>
-    </w:p>
-    <w:p>
-      <w:pPr>
-        <w:keepNext w:val="0"/>
-        <w:keepLines w:val="0"/>
-        <w:widowControl w:val="0"/>
-        <w:pBdr>
-          <w:top w:space="0" w:sz="0" w:val="nil"/>
-          <w:left w:space="0" w:sz="0" w:val="nil"/>
-          <w:bottom w:space="0" w:sz="0" w:val="nil"/>
-          <w:right w:space="0" w:sz="0" w:val="nil"/>
-          <w:between w:space="0" w:sz="0" w:val="nil"/>
-        </w:pBdr>
-        <w:shd w:fill="auto" w:val="clear"/>
-        <w:spacing w:after="0" w:before="0" w:line="276" w:lineRule="auto"/>
-        <w:ind w:left="0" w:right="0" w:firstLine="0"/>
-        <w:jc w:val="left"/>
-        <w:rPr>
-          <w:rFonts w:ascii="Arial" w:cs="Arial" w:eastAsia="Arial" w:hAnsi="Arial"/>
-          <w:b w:val="0"/>
-          <w:i w:val="0"/>
-          <w:smallCaps w:val="0"/>
-          <w:strike w:val="0"/>
-          <w:color w:val="000000"/>
-          <w:sz w:val="22"/>
-          <w:szCs w:val="22"/>
-          <w:u w:val="none"/>
-          <w:shd w:fill="auto" w:val="clear"/>
-          <w:vertAlign w:val="baseline"/>
-        </w:rPr>
-      </w:pPr>
-      <w:r>
-        <w:rPr>
-          <w:rFonts w:ascii="Arial" w:hAnsi="Arial" w:cs="Arial" w:eastAsia="Arial"/>
-          <w:b w:val="0"/>
-          <w:i w:val="0"/>
-          <w:smallCaps w:val="0"/>
-          <w:strike w:val="0"/>
-          <w:color w:val="000000"/>
-          <w:sz w:val="22"/>
-          <w:szCs w:val="22"/>
-          <w:u w:val="none"/>
-          <w:shd w:fill="auto" w:val="clear"/>
-          <w:vertAlign w:val="baseline"/>
-        </w:rPr>
-        <w:t xml:space="preserve">les dessiner.</w:t>
+        <w:t xml:space="preserve">So, let me explain, how</w:t>
+      </w:r>
+    </w:p>
+    <w:p>
+      <w:pPr>
+        <w:keepNext w:val="0"/>
+        <w:keepLines w:val="0"/>
+        <w:widowControl w:val="0"/>
+        <w:pBdr>
+          <w:top w:space="0" w:sz="0" w:val="nil"/>
+          <w:left w:space="0" w:sz="0" w:val="nil"/>
+          <w:bottom w:space="0" w:sz="0" w:val="nil"/>
+          <w:right w:space="0" w:sz="0" w:val="nil"/>
+          <w:between w:space="0" w:sz="0" w:val="nil"/>
+        </w:pBdr>
+        <w:shd w:fill="auto" w:val="clear"/>
+        <w:spacing w:after="0" w:before="0" w:line="276" w:lineRule="auto"/>
+        <w:ind w:left="0" w:right="0" w:firstLine="0"/>
+        <w:jc w:val="left"/>
+        <w:rPr>
+          <w:rFonts w:ascii="Arial" w:cs="Arial" w:eastAsia="Arial" w:hAnsi="Arial"/>
+          <w:b w:val="0"/>
+          <w:i w:val="0"/>
+          <w:smallCaps w:val="0"/>
+          <w:strike w:val="0"/>
+          <w:color w:val="000000"/>
+          <w:sz w:val="22"/>
+          <w:szCs w:val="22"/>
+          <w:u w:val="none"/>
+          <w:shd w:fill="auto" w:val="clear"/>
+          <w:vertAlign w:val="baseline"/>
+        </w:rPr>
+      </w:pPr>
+      <w:r>
+        <w:rPr>
+          <w:rFonts w:ascii="Arial" w:hAnsi="Arial" w:cs="Arial" w:eastAsia="Arial"/>
+          <w:b w:val="0"/>
+          <w:i w:val="0"/>
+          <w:smallCaps w:val="0"/>
+          <w:strike w:val="0"/>
+          <w:color w:val="000000"/>
+          <w:sz w:val="22"/>
+          <w:szCs w:val="22"/>
+          <w:u w:val="none"/>
+          <w:shd w:fill="auto" w:val="clear"/>
+          <w:vertAlign w:val="baseline"/>
+        </w:rPr>
+        <w:t xml:space="preserve">to draw them.</w:t>
       </w:r>
     </w:p>
     <w:p>
@@ -2062,54 +2062,54 @@
           <w:shd w:fill="auto" w:val="clear"/>
           <w:vertAlign w:val="baseline"/>
         </w:rPr>
-        <w:t xml:space="preserve">Pour dessiner un graphe planaire, il suffit </w:t>
-      </w:r>
-    </w:p>
-    <w:p>
-      <w:pPr>
-        <w:keepNext w:val="0"/>
-        <w:keepLines w:val="0"/>
-        <w:widowControl w:val="0"/>
-        <w:pBdr>
-          <w:top w:space="0" w:sz="0" w:val="nil"/>
-          <w:left w:space="0" w:sz="0" w:val="nil"/>
-          <w:bottom w:space="0" w:sz="0" w:val="nil"/>
-          <w:right w:space="0" w:sz="0" w:val="nil"/>
-          <w:between w:space="0" w:sz="0" w:val="nil"/>
-        </w:pBdr>
-        <w:shd w:fill="auto" w:val="clear"/>
-        <w:spacing w:after="0" w:before="0" w:line="276" w:lineRule="auto"/>
-        <w:ind w:left="0" w:right="0" w:firstLine="0"/>
-        <w:jc w:val="left"/>
-        <w:rPr>
-          <w:rFonts w:ascii="Arial" w:cs="Arial" w:eastAsia="Arial" w:hAnsi="Arial"/>
-          <w:b w:val="0"/>
-          <w:i w:val="0"/>
-          <w:smallCaps w:val="0"/>
-          <w:strike w:val="0"/>
-          <w:color w:val="000000"/>
-          <w:sz w:val="22"/>
-          <w:szCs w:val="22"/>
-          <w:u w:val="none"/>
-          <w:shd w:fill="auto" w:val="clear"/>
-          <w:vertAlign w:val="baseline"/>
-        </w:rPr>
-      </w:pPr>
-      <w:r>
-        <w:rPr>
-          <w:rFonts w:ascii="Arial" w:hAnsi="Arial" w:cs="Arial" w:eastAsia="Arial"/>
-          <w:b w:val="0"/>
-          <w:i w:val="0"/>
-          <w:smallCaps w:val="0"/>
-          <w:strike w:val="0"/>
-          <w:color w:val="000000"/>
-          <w:sz w:val="22"/>
-          <w:szCs w:val="22"/>
-          <w:u w:val="none"/>
-          <w:shd w:fill="auto" w:val="clear"/>
-          <w:vertAlign w:val="baseline"/>
-        </w:rPr>
-        <w:t xml:space="preserve">de dessiner d'abord des sommets,</w:t>
+        <w:t xml:space="preserve">To draw a planar graph, it is enough </w:t>
+      </w:r>
+    </w:p>
+    <w:p>
+      <w:pPr>
+        <w:keepNext w:val="0"/>
+        <w:keepLines w:val="0"/>
+        <w:widowControl w:val="0"/>
+        <w:pBdr>
+          <w:top w:space="0" w:sz="0" w:val="nil"/>
+          <w:left w:space="0" w:sz="0" w:val="nil"/>
+          <w:bottom w:space="0" w:sz="0" w:val="nil"/>
+          <w:right w:space="0" w:sz="0" w:val="nil"/>
+          <w:between w:space="0" w:sz="0" w:val="nil"/>
+        </w:pBdr>
+        <w:shd w:fill="auto" w:val="clear"/>
+        <w:spacing w:after="0" w:before="0" w:line="276" w:lineRule="auto"/>
+        <w:ind w:left="0" w:right="0" w:firstLine="0"/>
+        <w:jc w:val="left"/>
+        <w:rPr>
+          <w:rFonts w:ascii="Arial" w:cs="Arial" w:eastAsia="Arial" w:hAnsi="Arial"/>
+          <w:b w:val="0"/>
+          <w:i w:val="0"/>
+          <w:smallCaps w:val="0"/>
+          <w:strike w:val="0"/>
+          <w:color w:val="000000"/>
+          <w:sz w:val="22"/>
+          <w:szCs w:val="22"/>
+          <w:u w:val="none"/>
+          <w:shd w:fill="auto" w:val="clear"/>
+          <w:vertAlign w:val="baseline"/>
+        </w:rPr>
+      </w:pPr>
+      <w:r>
+        <w:rPr>
+          <w:rFonts w:ascii="Arial" w:hAnsi="Arial" w:cs="Arial" w:eastAsia="Arial"/>
+          <w:b w:val="0"/>
+          <w:i w:val="0"/>
+          <w:smallCaps w:val="0"/>
+          <w:strike w:val="0"/>
+          <w:color w:val="000000"/>
+          <w:sz w:val="22"/>
+          <w:szCs w:val="22"/>
+          <w:u w:val="none"/>
+          <w:shd w:fill="auto" w:val="clear"/>
+          <w:vertAlign w:val="baseline"/>
+        </w:rPr>
+        <w:t xml:space="preserve">to first draw the vertices.</w:t>
       </w:r>
     </w:p>
     <w:p>
@@ -2281,7 +2281,7 @@
           <w:shd w:fill="auto" w:val="clear"/>
           <w:vertAlign w:val="baseline"/>
         </w:rPr>
-        <w:t xml:space="preserve">que je vais faire avec des cercles verts.</w:t>
+        <w:t xml:space="preserve">which I will do with green circles.</w:t>
       </w:r>
     </w:p>
     <w:p>
@@ -2453,54 +2453,54 @@
           <w:shd w:fill="auto" w:val="clear"/>
           <w:vertAlign w:val="baseline"/>
         </w:rPr>
-        <w:t xml:space="preserve">Ensuite, il suffit de relier ces sommets</w:t>
-      </w:r>
-    </w:p>
-    <w:p>
-      <w:pPr>
-        <w:keepNext w:val="0"/>
-        <w:keepLines w:val="0"/>
-        <w:widowControl w:val="0"/>
-        <w:pBdr>
-          <w:top w:space="0" w:sz="0" w:val="nil"/>
-          <w:left w:space="0" w:sz="0" w:val="nil"/>
-          <w:bottom w:space="0" w:sz="0" w:val="nil"/>
-          <w:right w:space="0" w:sz="0" w:val="nil"/>
-          <w:between w:space="0" w:sz="0" w:val="nil"/>
-        </w:pBdr>
-        <w:shd w:fill="auto" w:val="clear"/>
-        <w:spacing w:after="0" w:before="0" w:line="276" w:lineRule="auto"/>
-        <w:ind w:left="0" w:right="0" w:firstLine="0"/>
-        <w:jc w:val="left"/>
-        <w:rPr>
-          <w:rFonts w:ascii="Arial" w:cs="Arial" w:eastAsia="Arial" w:hAnsi="Arial"/>
-          <w:b w:val="0"/>
-          <w:i w:val="0"/>
-          <w:smallCaps w:val="0"/>
-          <w:strike w:val="0"/>
-          <w:color w:val="000000"/>
-          <w:sz w:val="22"/>
-          <w:szCs w:val="22"/>
-          <w:u w:val="none"/>
-          <w:shd w:fill="auto" w:val="clear"/>
-          <w:vertAlign w:val="baseline"/>
-        </w:rPr>
-      </w:pPr>
-      <w:r>
-        <w:rPr>
-          <w:rFonts w:ascii="Arial" w:hAnsi="Arial" w:cs="Arial" w:eastAsia="Arial"/>
-          <w:b w:val="0"/>
-          <w:i w:val="0"/>
-          <w:smallCaps w:val="0"/>
-          <w:strike w:val="0"/>
-          <w:color w:val="000000"/>
-          <w:sz w:val="22"/>
-          <w:szCs w:val="22"/>
-          <w:u w:val="none"/>
-          <w:shd w:fill="auto" w:val="clear"/>
-          <w:vertAlign w:val="baseline"/>
-        </w:rPr>
-        <w:t xml:space="preserve">par des arêtes.</w:t>
+        <w:t xml:space="preserve">Then, you have to connect the vertices</w:t>
+      </w:r>
+    </w:p>
+    <w:p>
+      <w:pPr>
+        <w:keepNext w:val="0"/>
+        <w:keepLines w:val="0"/>
+        <w:widowControl w:val="0"/>
+        <w:pBdr>
+          <w:top w:space="0" w:sz="0" w:val="nil"/>
+          <w:left w:space="0" w:sz="0" w:val="nil"/>
+          <w:bottom w:space="0" w:sz="0" w:val="nil"/>
+          <w:right w:space="0" w:sz="0" w:val="nil"/>
+          <w:between w:space="0" w:sz="0" w:val="nil"/>
+        </w:pBdr>
+        <w:shd w:fill="auto" w:val="clear"/>
+        <w:spacing w:after="0" w:before="0" w:line="276" w:lineRule="auto"/>
+        <w:ind w:left="0" w:right="0" w:firstLine="0"/>
+        <w:jc w:val="left"/>
+        <w:rPr>
+          <w:rFonts w:ascii="Arial" w:cs="Arial" w:eastAsia="Arial" w:hAnsi="Arial"/>
+          <w:b w:val="0"/>
+          <w:i w:val="0"/>
+          <w:smallCaps w:val="0"/>
+          <w:strike w:val="0"/>
+          <w:color w:val="000000"/>
+          <w:sz w:val="22"/>
+          <w:szCs w:val="22"/>
+          <w:u w:val="none"/>
+          <w:shd w:fill="auto" w:val="clear"/>
+          <w:vertAlign w:val="baseline"/>
+        </w:rPr>
+      </w:pPr>
+      <w:r>
+        <w:rPr>
+          <w:rFonts w:ascii="Arial" w:hAnsi="Arial" w:cs="Arial" w:eastAsia="Arial"/>
+          <w:b w:val="0"/>
+          <w:i w:val="0"/>
+          <w:smallCaps w:val="0"/>
+          <w:strike w:val="0"/>
+          <w:color w:val="000000"/>
+          <w:sz w:val="22"/>
+          <w:szCs w:val="22"/>
+          <w:u w:val="none"/>
+          <w:shd w:fill="auto" w:val="clear"/>
+          <w:vertAlign w:val="baseline"/>
+        </w:rPr>
+        <w:t xml:space="preserve">with edges.</w:t>
       </w:r>
     </w:p>
     <w:p>
@@ -2672,54 +2672,54 @@
           <w:shd w:fill="auto" w:val="clear"/>
           <w:vertAlign w:val="baseline"/>
         </w:rPr>
-        <w:t xml:space="preserve">Il est complètement autorisé de relier un</w:t>
-      </w:r>
-    </w:p>
-    <w:p>
-      <w:pPr>
-        <w:keepNext w:val="0"/>
-        <w:keepLines w:val="0"/>
-        <w:widowControl w:val="0"/>
-        <w:pBdr>
-          <w:top w:space="0" w:sz="0" w:val="nil"/>
-          <w:left w:space="0" w:sz="0" w:val="nil"/>
-          <w:bottom w:space="0" w:sz="0" w:val="nil"/>
-          <w:right w:space="0" w:sz="0" w:val="nil"/>
-          <w:between w:space="0" w:sz="0" w:val="nil"/>
-        </w:pBdr>
-        <w:shd w:fill="auto" w:val="clear"/>
-        <w:spacing w:after="0" w:before="0" w:line="276" w:lineRule="auto"/>
-        <w:ind w:left="0" w:right="0" w:firstLine="0"/>
-        <w:jc w:val="left"/>
-        <w:rPr>
-          <w:rFonts w:ascii="Arial" w:cs="Arial" w:eastAsia="Arial" w:hAnsi="Arial"/>
-          <w:b w:val="0"/>
-          <w:i w:val="0"/>
-          <w:smallCaps w:val="0"/>
-          <w:strike w:val="0"/>
-          <w:color w:val="000000"/>
-          <w:sz w:val="22"/>
-          <w:szCs w:val="22"/>
-          <w:u w:val="none"/>
-          <w:shd w:fill="auto" w:val="clear"/>
-          <w:vertAlign w:val="baseline"/>
-        </w:rPr>
-      </w:pPr>
-      <w:r>
-        <w:rPr>
-          <w:rFonts w:ascii="Arial" w:hAnsi="Arial" w:cs="Arial" w:eastAsia="Arial"/>
-          <w:b w:val="0"/>
-          <w:i w:val="0"/>
-          <w:smallCaps w:val="0"/>
-          <w:strike w:val="0"/>
-          <w:color w:val="000000"/>
-          <w:sz w:val="22"/>
-          <w:szCs w:val="22"/>
-          <w:u w:val="none"/>
-          <w:shd w:fill="auto" w:val="clear"/>
-          <w:vertAlign w:val="baseline"/>
-        </w:rPr>
-        <w:t xml:space="preserve">sommet à lui-même</w:t>
+        <w:t xml:space="preserve">It is allowed to connect a vertex</w:t>
+      </w:r>
+    </w:p>
+    <w:p>
+      <w:pPr>
+        <w:keepNext w:val="0"/>
+        <w:keepLines w:val="0"/>
+        <w:widowControl w:val="0"/>
+        <w:pBdr>
+          <w:top w:space="0" w:sz="0" w:val="nil"/>
+          <w:left w:space="0" w:sz="0" w:val="nil"/>
+          <w:bottom w:space="0" w:sz="0" w:val="nil"/>
+          <w:right w:space="0" w:sz="0" w:val="nil"/>
+          <w:between w:space="0" w:sz="0" w:val="nil"/>
+        </w:pBdr>
+        <w:shd w:fill="auto" w:val="clear"/>
+        <w:spacing w:after="0" w:before="0" w:line="276" w:lineRule="auto"/>
+        <w:ind w:left="0" w:right="0" w:firstLine="0"/>
+        <w:jc w:val="left"/>
+        <w:rPr>
+          <w:rFonts w:ascii="Arial" w:cs="Arial" w:eastAsia="Arial" w:hAnsi="Arial"/>
+          <w:b w:val="0"/>
+          <w:i w:val="0"/>
+          <w:smallCaps w:val="0"/>
+          <w:strike w:val="0"/>
+          <w:color w:val="000000"/>
+          <w:sz w:val="22"/>
+          <w:szCs w:val="22"/>
+          <w:u w:val="none"/>
+          <w:shd w:fill="auto" w:val="clear"/>
+          <w:vertAlign w:val="baseline"/>
+        </w:rPr>
+      </w:pPr>
+      <w:r>
+        <w:rPr>
+          <w:rFonts w:ascii="Arial" w:hAnsi="Arial" w:cs="Arial" w:eastAsia="Arial"/>
+          <w:b w:val="0"/>
+          <w:i w:val="0"/>
+          <w:smallCaps w:val="0"/>
+          <w:strike w:val="0"/>
+          <w:color w:val="000000"/>
+          <w:sz w:val="22"/>
+          <w:szCs w:val="22"/>
+          <w:u w:val="none"/>
+          <w:shd w:fill="auto" w:val="clear"/>
+          <w:vertAlign w:val="baseline"/>
+        </w:rPr>
+        <w:t xml:space="preserve">with itself.</w:t>
       </w:r>
     </w:p>
     <w:p>
@@ -2891,7 +2891,7 @@
           <w:shd w:fill="auto" w:val="clear"/>
           <w:vertAlign w:val="baseline"/>
         </w:rPr>
-        <w:t xml:space="preserve">on peut tout à fait faire une boucle comme ceci.</w:t>
+        <w:t xml:space="preserve">we can just draw a loop like this one.</w:t>
       </w:r>
     </w:p>
     <w:p>
@@ -3063,54 +3063,54 @@
           <w:shd w:fill="auto" w:val="clear"/>
           <w:vertAlign w:val="baseline"/>
         </w:rPr>
-        <w:t xml:space="preserve">On peut aussi dessiner plusieurs arêtes</w:t>
-      </w:r>
-    </w:p>
-    <w:p>
-      <w:pPr>
-        <w:keepNext w:val="0"/>
-        <w:keepLines w:val="0"/>
-        <w:widowControl w:val="0"/>
-        <w:pBdr>
-          <w:top w:space="0" w:sz="0" w:val="nil"/>
-          <w:left w:space="0" w:sz="0" w:val="nil"/>
-          <w:bottom w:space="0" w:sz="0" w:val="nil"/>
-          <w:right w:space="0" w:sz="0" w:val="nil"/>
-          <w:between w:space="0" w:sz="0" w:val="nil"/>
-        </w:pBdr>
-        <w:shd w:fill="auto" w:val="clear"/>
-        <w:spacing w:after="0" w:before="0" w:line="276" w:lineRule="auto"/>
-        <w:ind w:left="0" w:right="0" w:firstLine="0"/>
-        <w:jc w:val="left"/>
-        <w:rPr>
-          <w:rFonts w:ascii="Arial" w:cs="Arial" w:eastAsia="Arial" w:hAnsi="Arial"/>
-          <w:b w:val="0"/>
-          <w:i w:val="0"/>
-          <w:smallCaps w:val="0"/>
-          <w:strike w:val="0"/>
-          <w:color w:val="000000"/>
-          <w:sz w:val="22"/>
-          <w:szCs w:val="22"/>
-          <w:u w:val="none"/>
-          <w:shd w:fill="auto" w:val="clear"/>
-          <w:vertAlign w:val="baseline"/>
-        </w:rPr>
-      </w:pPr>
-      <w:r>
-        <w:rPr>
-          <w:rFonts w:ascii="Arial" w:hAnsi="Arial" w:cs="Arial" w:eastAsia="Arial"/>
-          <w:b w:val="0"/>
-          <w:i w:val="0"/>
-          <w:smallCaps w:val="0"/>
-          <w:strike w:val="0"/>
-          <w:color w:val="000000"/>
-          <w:sz w:val="22"/>
-          <w:szCs w:val="22"/>
-          <w:u w:val="none"/>
-          <w:shd w:fill="auto" w:val="clear"/>
-          <w:vertAlign w:val="baseline"/>
-        </w:rPr>
-        <w:t xml:space="preserve">entre deux sommets, comme ceci.</w:t>
+        <w:t xml:space="preserve">we can also draw multiple edges</w:t>
+      </w:r>
+    </w:p>
+    <w:p>
+      <w:pPr>
+        <w:keepNext w:val="0"/>
+        <w:keepLines w:val="0"/>
+        <w:widowControl w:val="0"/>
+        <w:pBdr>
+          <w:top w:space="0" w:sz="0" w:val="nil"/>
+          <w:left w:space="0" w:sz="0" w:val="nil"/>
+          <w:bottom w:space="0" w:sz="0" w:val="nil"/>
+          <w:right w:space="0" w:sz="0" w:val="nil"/>
+          <w:between w:space="0" w:sz="0" w:val="nil"/>
+        </w:pBdr>
+        <w:shd w:fill="auto" w:val="clear"/>
+        <w:spacing w:after="0" w:before="0" w:line="276" w:lineRule="auto"/>
+        <w:ind w:left="0" w:right="0" w:firstLine="0"/>
+        <w:jc w:val="left"/>
+        <w:rPr>
+          <w:rFonts w:ascii="Arial" w:cs="Arial" w:eastAsia="Arial" w:hAnsi="Arial"/>
+          <w:b w:val="0"/>
+          <w:i w:val="0"/>
+          <w:smallCaps w:val="0"/>
+          <w:strike w:val="0"/>
+          <w:color w:val="000000"/>
+          <w:sz w:val="22"/>
+          <w:szCs w:val="22"/>
+          <w:u w:val="none"/>
+          <w:shd w:fill="auto" w:val="clear"/>
+          <w:vertAlign w:val="baseline"/>
+        </w:rPr>
+      </w:pPr>
+      <w:r>
+        <w:rPr>
+          <w:rFonts w:ascii="Arial" w:hAnsi="Arial" w:cs="Arial" w:eastAsia="Arial"/>
+          <w:b w:val="0"/>
+          <w:i w:val="0"/>
+          <w:smallCaps w:val="0"/>
+          <w:strike w:val="0"/>
+          <w:color w:val="000000"/>
+          <w:sz w:val="22"/>
+          <w:szCs w:val="22"/>
+          <w:u w:val="none"/>
+          <w:shd w:fill="auto" w:val="clear"/>
+          <w:vertAlign w:val="baseline"/>
+        </w:rPr>
+        <w:t xml:space="preserve">between two vertices, like this.</w:t>
       </w:r>
     </w:p>
     <w:p>
@@ -3282,7 +3282,7 @@
           <w:shd w:fill="auto" w:val="clear"/>
           <w:vertAlign w:val="baseline"/>
         </w:rPr>
-        <w:t xml:space="preserve">Ceci est autorisé !</w:t>
+        <w:t xml:space="preserve">This is allowed!</w:t>
       </w:r>
     </w:p>
     <w:p>
@@ -3454,54 +3454,54 @@
           <w:shd w:fill="auto" w:val="clear"/>
           <w:vertAlign w:val="baseline"/>
         </w:rPr>
-        <w:t xml:space="preserve">Pour dessiner un graphe planaire, il faut </w:t>
-      </w:r>
-    </w:p>
-    <w:p>
-      <w:pPr>
-        <w:keepNext w:val="0"/>
-        <w:keepLines w:val="0"/>
-        <w:widowControl w:val="0"/>
-        <w:pBdr>
-          <w:top w:space="0" w:sz="0" w:val="nil"/>
-          <w:left w:space="0" w:sz="0" w:val="nil"/>
-          <w:bottom w:space="0" w:sz="0" w:val="nil"/>
-          <w:right w:space="0" w:sz="0" w:val="nil"/>
-          <w:between w:space="0" w:sz="0" w:val="nil"/>
-        </w:pBdr>
-        <w:shd w:fill="auto" w:val="clear"/>
-        <w:spacing w:after="0" w:before="0" w:line="276" w:lineRule="auto"/>
-        <w:ind w:left="0" w:right="0" w:firstLine="0"/>
-        <w:jc w:val="left"/>
-        <w:rPr>
-          <w:rFonts w:ascii="Arial" w:cs="Arial" w:eastAsia="Arial" w:hAnsi="Arial"/>
-          <w:b w:val="0"/>
-          <w:i w:val="0"/>
-          <w:smallCaps w:val="0"/>
-          <w:strike w:val="0"/>
-          <w:color w:val="000000"/>
-          <w:sz w:val="22"/>
-          <w:szCs w:val="22"/>
-          <w:u w:val="none"/>
-          <w:shd w:fill="auto" w:val="clear"/>
-          <w:vertAlign w:val="baseline"/>
-        </w:rPr>
-      </w:pPr>
-      <w:r>
-        <w:rPr>
-          <w:rFonts w:ascii="Arial" w:hAnsi="Arial" w:cs="Arial" w:eastAsia="Arial"/>
-          <w:b w:val="0"/>
-          <w:i w:val="0"/>
-          <w:smallCaps w:val="0"/>
-          <w:strike w:val="0"/>
-          <w:color w:val="000000"/>
-          <w:sz w:val="22"/>
-          <w:szCs w:val="22"/>
-          <w:u w:val="none"/>
-          <w:shd w:fill="auto" w:val="clear"/>
-          <w:vertAlign w:val="baseline"/>
-        </w:rPr>
-        <w:t xml:space="preserve">juste suivre deux règles.</w:t>
+        <w:t xml:space="preserve">To draw a planar graph, you have to  </w:t>
+      </w:r>
+    </w:p>
+    <w:p>
+      <w:pPr>
+        <w:keepNext w:val="0"/>
+        <w:keepLines w:val="0"/>
+        <w:widowControl w:val="0"/>
+        <w:pBdr>
+          <w:top w:space="0" w:sz="0" w:val="nil"/>
+          <w:left w:space="0" w:sz="0" w:val="nil"/>
+          <w:bottom w:space="0" w:sz="0" w:val="nil"/>
+          <w:right w:space="0" w:sz="0" w:val="nil"/>
+          <w:between w:space="0" w:sz="0" w:val="nil"/>
+        </w:pBdr>
+        <w:shd w:fill="auto" w:val="clear"/>
+        <w:spacing w:after="0" w:before="0" w:line="276" w:lineRule="auto"/>
+        <w:ind w:left="0" w:right="0" w:firstLine="0"/>
+        <w:jc w:val="left"/>
+        <w:rPr>
+          <w:rFonts w:ascii="Arial" w:cs="Arial" w:eastAsia="Arial" w:hAnsi="Arial"/>
+          <w:b w:val="0"/>
+          <w:i w:val="0"/>
+          <w:smallCaps w:val="0"/>
+          <w:strike w:val="0"/>
+          <w:color w:val="000000"/>
+          <w:sz w:val="22"/>
+          <w:szCs w:val="22"/>
+          <w:u w:val="none"/>
+          <w:shd w:fill="auto" w:val="clear"/>
+          <w:vertAlign w:val="baseline"/>
+        </w:rPr>
+      </w:pPr>
+      <w:r>
+        <w:rPr>
+          <w:rFonts w:ascii="Arial" w:hAnsi="Arial" w:cs="Arial" w:eastAsia="Arial"/>
+          <w:b w:val="0"/>
+          <w:i w:val="0"/>
+          <w:smallCaps w:val="0"/>
+          <w:strike w:val="0"/>
+          <w:color w:val="000000"/>
+          <w:sz w:val="22"/>
+          <w:szCs w:val="22"/>
+          <w:u w:val="none"/>
+          <w:shd w:fill="auto" w:val="clear"/>
+          <w:vertAlign w:val="baseline"/>
+        </w:rPr>
+        <w:t xml:space="preserve">follow two rules.</w:t>
       </w:r>
     </w:p>
     <w:p>
@@ -3673,54 +3673,54 @@
           <w:shd w:fill="auto" w:val="clear"/>
           <w:vertAlign w:val="baseline"/>
         </w:rPr>
-        <w:t xml:space="preserve">La première règle à respecter, c'est que </w:t>
-      </w:r>
-    </w:p>
-    <w:p>
-      <w:pPr>
-        <w:keepNext w:val="0"/>
-        <w:keepLines w:val="0"/>
-        <w:widowControl w:val="0"/>
-        <w:pBdr>
-          <w:top w:space="0" w:sz="0" w:val="nil"/>
-          <w:left w:space="0" w:sz="0" w:val="nil"/>
-          <w:bottom w:space="0" w:sz="0" w:val="nil"/>
-          <w:right w:space="0" w:sz="0" w:val="nil"/>
-          <w:between w:space="0" w:sz="0" w:val="nil"/>
-        </w:pBdr>
-        <w:shd w:fill="auto" w:val="clear"/>
-        <w:spacing w:after="0" w:before="0" w:line="276" w:lineRule="auto"/>
-        <w:ind w:left="0" w:right="0" w:firstLine="0"/>
-        <w:jc w:val="left"/>
-        <w:rPr>
-          <w:rFonts w:ascii="Arial" w:cs="Arial" w:eastAsia="Arial" w:hAnsi="Arial"/>
-          <w:b w:val="0"/>
-          <w:i w:val="0"/>
-          <w:smallCaps w:val="0"/>
-          <w:strike w:val="0"/>
-          <w:color w:val="000000"/>
-          <w:sz w:val="22"/>
-          <w:szCs w:val="22"/>
-          <w:u w:val="none"/>
-          <w:shd w:fill="auto" w:val="clear"/>
-          <w:vertAlign w:val="baseline"/>
-        </w:rPr>
-      </w:pPr>
-      <w:r>
-        <w:rPr>
-          <w:rFonts w:ascii="Arial" w:hAnsi="Arial" w:cs="Arial" w:eastAsia="Arial"/>
-          <w:b w:val="0"/>
-          <w:i w:val="0"/>
-          <w:smallCaps w:val="0"/>
-          <w:strike w:val="0"/>
-          <w:color w:val="000000"/>
-          <w:sz w:val="22"/>
-          <w:szCs w:val="22"/>
-          <w:u w:val="none"/>
-          <w:shd w:fill="auto" w:val="clear"/>
-          <w:vertAlign w:val="baseline"/>
-        </w:rPr>
-        <w:t xml:space="preserve">quand on dessine des arêtes entre des sommets</w:t>
+        <w:t xml:space="preserve">The first rule is </w:t>
+      </w:r>
+    </w:p>
+    <w:p>
+      <w:pPr>
+        <w:keepNext w:val="0"/>
+        <w:keepLines w:val="0"/>
+        <w:widowControl w:val="0"/>
+        <w:pBdr>
+          <w:top w:space="0" w:sz="0" w:val="nil"/>
+          <w:left w:space="0" w:sz="0" w:val="nil"/>
+          <w:bottom w:space="0" w:sz="0" w:val="nil"/>
+          <w:right w:space="0" w:sz="0" w:val="nil"/>
+          <w:between w:space="0" w:sz="0" w:val="nil"/>
+        </w:pBdr>
+        <w:shd w:fill="auto" w:val="clear"/>
+        <w:spacing w:after="0" w:before="0" w:line="276" w:lineRule="auto"/>
+        <w:ind w:left="0" w:right="0" w:firstLine="0"/>
+        <w:jc w:val="left"/>
+        <w:rPr>
+          <w:rFonts w:ascii="Arial" w:cs="Arial" w:eastAsia="Arial" w:hAnsi="Arial"/>
+          <w:b w:val="0"/>
+          <w:i w:val="0"/>
+          <w:smallCaps w:val="0"/>
+          <w:strike w:val="0"/>
+          <w:color w:val="000000"/>
+          <w:sz w:val="22"/>
+          <w:szCs w:val="22"/>
+          <w:u w:val="none"/>
+          <w:shd w:fill="auto" w:val="clear"/>
+          <w:vertAlign w:val="baseline"/>
+        </w:rPr>
+      </w:pPr>
+      <w:r>
+        <w:rPr>
+          <w:rFonts w:ascii="Arial" w:hAnsi="Arial" w:cs="Arial" w:eastAsia="Arial"/>
+          <w:b w:val="0"/>
+          <w:i w:val="0"/>
+          <w:smallCaps w:val="0"/>
+          <w:strike w:val="0"/>
+          <w:color w:val="000000"/>
+          <w:sz w:val="22"/>
+          <w:szCs w:val="22"/>
+          <w:u w:val="none"/>
+          <w:shd w:fill="auto" w:val="clear"/>
+          <w:vertAlign w:val="baseline"/>
+        </w:rPr>
+        <w:t xml:space="preserve">that the edges you draw</w:t>
       </w:r>
     </w:p>
     <w:p>
@@ -3892,54 +3892,54 @@
           <w:shd w:fill="auto" w:val="clear"/>
           <w:vertAlign w:val="baseline"/>
         </w:rPr>
-        <w:t xml:space="preserve">on ne doit pas faire se croiser les arêtes.</w:t>
-      </w:r>
-    </w:p>
-    <w:p>
-      <w:pPr>
-        <w:keepNext w:val="0"/>
-        <w:keepLines w:val="0"/>
-        <w:widowControl w:val="0"/>
-        <w:pBdr>
-          <w:top w:space="0" w:sz="0" w:val="nil"/>
-          <w:left w:space="0" w:sz="0" w:val="nil"/>
-          <w:bottom w:space="0" w:sz="0" w:val="nil"/>
-          <w:right w:space="0" w:sz="0" w:val="nil"/>
-          <w:between w:space="0" w:sz="0" w:val="nil"/>
-        </w:pBdr>
-        <w:shd w:fill="auto" w:val="clear"/>
-        <w:spacing w:after="0" w:before="0" w:line="276" w:lineRule="auto"/>
-        <w:ind w:left="0" w:right="0" w:firstLine="0"/>
-        <w:jc w:val="left"/>
-        <w:rPr>
-          <w:rFonts w:ascii="Arial" w:cs="Arial" w:eastAsia="Arial" w:hAnsi="Arial"/>
-          <w:b w:val="0"/>
-          <w:i w:val="0"/>
-          <w:smallCaps w:val="0"/>
-          <w:strike w:val="0"/>
-          <w:color w:val="000000"/>
-          <w:sz w:val="22"/>
-          <w:szCs w:val="22"/>
-          <w:u w:val="none"/>
-          <w:shd w:fill="auto" w:val="clear"/>
-          <w:vertAlign w:val="baseline"/>
-        </w:rPr>
-      </w:pPr>
-      <w:r>
-        <w:rPr>
-          <w:rFonts w:ascii="Arial" w:hAnsi="Arial" w:cs="Arial" w:eastAsia="Arial"/>
-          <w:b w:val="0"/>
-          <w:i w:val="0"/>
-          <w:smallCaps w:val="0"/>
-          <w:strike w:val="0"/>
-          <w:color w:val="000000"/>
-          <w:sz w:val="22"/>
-          <w:szCs w:val="22"/>
-          <w:u w:val="none"/>
-          <w:shd w:fill="auto" w:val="clear"/>
-          <w:vertAlign w:val="baseline"/>
-        </w:rPr>
-        <w:t xml:space="preserve">Donc cette situation n'est pas autorisée.</w:t>
+        <w:t xml:space="preserve">may not intersect one another.</w:t>
+      </w:r>
+    </w:p>
+    <w:p>
+      <w:pPr>
+        <w:keepNext w:val="0"/>
+        <w:keepLines w:val="0"/>
+        <w:widowControl w:val="0"/>
+        <w:pBdr>
+          <w:top w:space="0" w:sz="0" w:val="nil"/>
+          <w:left w:space="0" w:sz="0" w:val="nil"/>
+          <w:bottom w:space="0" w:sz="0" w:val="nil"/>
+          <w:right w:space="0" w:sz="0" w:val="nil"/>
+          <w:between w:space="0" w:sz="0" w:val="nil"/>
+        </w:pBdr>
+        <w:shd w:fill="auto" w:val="clear"/>
+        <w:spacing w:after="0" w:before="0" w:line="276" w:lineRule="auto"/>
+        <w:ind w:left="0" w:right="0" w:firstLine="0"/>
+        <w:jc w:val="left"/>
+        <w:rPr>
+          <w:rFonts w:ascii="Arial" w:cs="Arial" w:eastAsia="Arial" w:hAnsi="Arial"/>
+          <w:b w:val="0"/>
+          <w:i w:val="0"/>
+          <w:smallCaps w:val="0"/>
+          <w:strike w:val="0"/>
+          <w:color w:val="000000"/>
+          <w:sz w:val="22"/>
+          <w:szCs w:val="22"/>
+          <w:u w:val="none"/>
+          <w:shd w:fill="auto" w:val="clear"/>
+          <w:vertAlign w:val="baseline"/>
+        </w:rPr>
+      </w:pPr>
+      <w:r>
+        <w:rPr>
+          <w:rFonts w:ascii="Arial" w:hAnsi="Arial" w:cs="Arial" w:eastAsia="Arial"/>
+          <w:b w:val="0"/>
+          <w:i w:val="0"/>
+          <w:smallCaps w:val="0"/>
+          <w:strike w:val="0"/>
+          <w:color w:val="000000"/>
+          <w:sz w:val="22"/>
+          <w:szCs w:val="22"/>
+          <w:u w:val="none"/>
+          <w:shd w:fill="auto" w:val="clear"/>
+          <w:vertAlign w:val="baseline"/>
+        </w:rPr>
+        <w:t xml:space="preserve">So, this situation is not allowed.</w:t>
       </w:r>
     </w:p>
     <w:p>
@@ -4111,54 +4111,54 @@
           <w:shd w:fill="auto" w:val="clear"/>
           <w:vertAlign w:val="baseline"/>
         </w:rPr>
-        <w:t xml:space="preserve">Règle numéro 2 : à la fin, le graphe qu'on  </w:t>
-      </w:r>
-    </w:p>
-    <w:p>
-      <w:pPr>
-        <w:keepNext w:val="0"/>
-        <w:keepLines w:val="0"/>
-        <w:widowControl w:val="0"/>
-        <w:pBdr>
-          <w:top w:space="0" w:sz="0" w:val="nil"/>
-          <w:left w:space="0" w:sz="0" w:val="nil"/>
-          <w:bottom w:space="0" w:sz="0" w:val="nil"/>
-          <w:right w:space="0" w:sz="0" w:val="nil"/>
-          <w:between w:space="0" w:sz="0" w:val="nil"/>
-        </w:pBdr>
-        <w:shd w:fill="auto" w:val="clear"/>
-        <w:spacing w:after="0" w:before="0" w:line="276" w:lineRule="auto"/>
-        <w:ind w:left="0" w:right="0" w:firstLine="0"/>
-        <w:jc w:val="left"/>
-        <w:rPr>
-          <w:rFonts w:ascii="Arial" w:cs="Arial" w:eastAsia="Arial" w:hAnsi="Arial"/>
-          <w:b w:val="0"/>
-          <w:i w:val="0"/>
-          <w:smallCaps w:val="0"/>
-          <w:strike w:val="0"/>
-          <w:color w:val="000000"/>
-          <w:sz w:val="22"/>
-          <w:szCs w:val="22"/>
-          <w:u w:val="none"/>
-          <w:shd w:fill="auto" w:val="clear"/>
-          <w:vertAlign w:val="baseline"/>
-        </w:rPr>
-      </w:pPr>
-      <w:r>
-        <w:rPr>
-          <w:rFonts w:ascii="Arial" w:hAnsi="Arial" w:cs="Arial" w:eastAsia="Arial"/>
-          <w:b w:val="0"/>
-          <w:i w:val="0"/>
-          <w:smallCaps w:val="0"/>
-          <w:strike w:val="0"/>
-          <w:color w:val="000000"/>
-          <w:sz w:val="22"/>
-          <w:szCs w:val="22"/>
-          <w:u w:val="none"/>
-          <w:shd w:fill="auto" w:val="clear"/>
-          <w:vertAlign w:val="baseline"/>
-        </w:rPr>
-        <w:t xml:space="preserve">obtient (on obtient un graphe une fois</w:t>
+        <w:t xml:space="preserve">Rule no. 2: In the end, the graph  </w:t>
+      </w:r>
+    </w:p>
+    <w:p>
+      <w:pPr>
+        <w:keepNext w:val="0"/>
+        <w:keepLines w:val="0"/>
+        <w:widowControl w:val="0"/>
+        <w:pBdr>
+          <w:top w:space="0" w:sz="0" w:val="nil"/>
+          <w:left w:space="0" w:sz="0" w:val="nil"/>
+          <w:bottom w:space="0" w:sz="0" w:val="nil"/>
+          <w:right w:space="0" w:sz="0" w:val="nil"/>
+          <w:between w:space="0" w:sz="0" w:val="nil"/>
+        </w:pBdr>
+        <w:shd w:fill="auto" w:val="clear"/>
+        <w:spacing w:after="0" w:before="0" w:line="276" w:lineRule="auto"/>
+        <w:ind w:left="0" w:right="0" w:firstLine="0"/>
+        <w:jc w:val="left"/>
+        <w:rPr>
+          <w:rFonts w:ascii="Arial" w:cs="Arial" w:eastAsia="Arial" w:hAnsi="Arial"/>
+          <w:b w:val="0"/>
+          <w:i w:val="0"/>
+          <w:smallCaps w:val="0"/>
+          <w:strike w:val="0"/>
+          <w:color w:val="000000"/>
+          <w:sz w:val="22"/>
+          <w:szCs w:val="22"/>
+          <w:u w:val="none"/>
+          <w:shd w:fill="auto" w:val="clear"/>
+          <w:vertAlign w:val="baseline"/>
+        </w:rPr>
+      </w:pPr>
+      <w:r>
+        <w:rPr>
+          <w:rFonts w:ascii="Arial" w:hAnsi="Arial" w:cs="Arial" w:eastAsia="Arial"/>
+          <w:b w:val="0"/>
+          <w:i w:val="0"/>
+          <w:smallCaps w:val="0"/>
+          <w:strike w:val="0"/>
+          <w:color w:val="000000"/>
+          <w:sz w:val="22"/>
+          <w:szCs w:val="22"/>
+          <w:u w:val="none"/>
+          <w:shd w:fill="auto" w:val="clear"/>
+          <w:vertAlign w:val="baseline"/>
+        </w:rPr>
+        <w:t xml:space="preserve">we get</w:t>
       </w:r>
     </w:p>
     <w:p>
@@ -4330,54 +4330,54 @@
           <w:shd w:fill="auto" w:val="clear"/>
           <w:vertAlign w:val="baseline"/>
         </w:rPr>
-        <w:t xml:space="preserve">(on obtient un graphe une fois qu'on a </w:t>
-      </w:r>
-    </w:p>
-    <w:p>
-      <w:pPr>
-        <w:keepNext w:val="0"/>
-        <w:keepLines w:val="0"/>
-        <w:widowControl w:val="0"/>
-        <w:pBdr>
-          <w:top w:space="0" w:sz="0" w:val="nil"/>
-          <w:left w:space="0" w:sz="0" w:val="nil"/>
-          <w:bottom w:space="0" w:sz="0" w:val="nil"/>
-          <w:right w:space="0" w:sz="0" w:val="nil"/>
-          <w:between w:space="0" w:sz="0" w:val="nil"/>
-        </w:pBdr>
-        <w:shd w:fill="auto" w:val="clear"/>
-        <w:spacing w:after="0" w:before="0" w:line="276" w:lineRule="auto"/>
-        <w:ind w:left="0" w:right="0" w:firstLine="0"/>
-        <w:jc w:val="left"/>
-        <w:rPr>
-          <w:rFonts w:ascii="Arial" w:cs="Arial" w:eastAsia="Arial" w:hAnsi="Arial"/>
-          <w:b w:val="0"/>
-          <w:i w:val="0"/>
-          <w:smallCaps w:val="0"/>
-          <w:strike w:val="0"/>
-          <w:color w:val="000000"/>
-          <w:sz w:val="22"/>
-          <w:szCs w:val="22"/>
-          <w:u w:val="none"/>
-          <w:shd w:fill="auto" w:val="clear"/>
-          <w:vertAlign w:val="baseline"/>
-        </w:rPr>
-      </w:pPr>
-      <w:r>
-        <w:rPr>
-          <w:rFonts w:ascii="Arial" w:hAnsi="Arial" w:cs="Arial" w:eastAsia="Arial"/>
-          <w:b w:val="0"/>
-          <w:i w:val="0"/>
-          <w:smallCaps w:val="0"/>
-          <w:strike w:val="0"/>
-          <w:color w:val="000000"/>
-          <w:sz w:val="22"/>
-          <w:szCs w:val="22"/>
-          <w:u w:val="none"/>
-          <w:shd w:fill="auto" w:val="clear"/>
-          <w:vertAlign w:val="baseline"/>
-        </w:rPr>
-        <w:t xml:space="preserve">dessiné les arêtes et les sommets)</w:t>
+        <w:t xml:space="preserve">(we get a graph the moment we have </w:t>
+      </w:r>
+    </w:p>
+    <w:p>
+      <w:pPr>
+        <w:keepNext w:val="0"/>
+        <w:keepLines w:val="0"/>
+        <w:widowControl w:val="0"/>
+        <w:pBdr>
+          <w:top w:space="0" w:sz="0" w:val="nil"/>
+          <w:left w:space="0" w:sz="0" w:val="nil"/>
+          <w:bottom w:space="0" w:sz="0" w:val="nil"/>
+          <w:right w:space="0" w:sz="0" w:val="nil"/>
+          <w:between w:space="0" w:sz="0" w:val="nil"/>
+        </w:pBdr>
+        <w:shd w:fill="auto" w:val="clear"/>
+        <w:spacing w:after="0" w:before="0" w:line="276" w:lineRule="auto"/>
+        <w:ind w:left="0" w:right="0" w:firstLine="0"/>
+        <w:jc w:val="left"/>
+        <w:rPr>
+          <w:rFonts w:ascii="Arial" w:cs="Arial" w:eastAsia="Arial" w:hAnsi="Arial"/>
+          <w:b w:val="0"/>
+          <w:i w:val="0"/>
+          <w:smallCaps w:val="0"/>
+          <w:strike w:val="0"/>
+          <w:color w:val="000000"/>
+          <w:sz w:val="22"/>
+          <w:szCs w:val="22"/>
+          <w:u w:val="none"/>
+          <w:shd w:fill="auto" w:val="clear"/>
+          <w:vertAlign w:val="baseline"/>
+        </w:rPr>
+      </w:pPr>
+      <w:r>
+        <w:rPr>
+          <w:rFonts w:ascii="Arial" w:hAnsi="Arial" w:cs="Arial" w:eastAsia="Arial"/>
+          <w:b w:val="0"/>
+          <w:i w:val="0"/>
+          <w:smallCaps w:val="0"/>
+          <w:strike w:val="0"/>
+          <w:color w:val="000000"/>
+          <w:sz w:val="22"/>
+          <w:szCs w:val="22"/>
+          <w:u w:val="none"/>
+          <w:shd w:fill="auto" w:val="clear"/>
+          <w:vertAlign w:val="baseline"/>
+        </w:rPr>
+        <w:t xml:space="preserve">drawn the edges and vertices)</w:t>
       </w:r>
     </w:p>
     <w:p>
@@ -4549,7 +4549,7 @@
           <w:shd w:fill="auto" w:val="clear"/>
           <w:vertAlign w:val="baseline"/>
         </w:rPr>
-        <w:t xml:space="preserve">le graphe qu'on obtient doit être connecté.</w:t>
+        <w:t xml:space="preserve">the graph must be connected.</w:t>
       </w:r>
     </w:p>
     <w:p>
@@ -4721,54 +4721,54 @@
           <w:shd w:fill="auto" w:val="clear"/>
           <w:vertAlign w:val="baseline"/>
         </w:rPr>
-        <w:t xml:space="preserve">C'est-à-dire que, si on veut aller d'un </w:t>
-      </w:r>
-    </w:p>
-    <w:p>
-      <w:pPr>
-        <w:keepNext w:val="0"/>
-        <w:keepLines w:val="0"/>
-        <w:widowControl w:val="0"/>
-        <w:pBdr>
-          <w:top w:space="0" w:sz="0" w:val="nil"/>
-          <w:left w:space="0" w:sz="0" w:val="nil"/>
-          <w:bottom w:space="0" w:sz="0" w:val="nil"/>
-          <w:right w:space="0" w:sz="0" w:val="nil"/>
-          <w:between w:space="0" w:sz="0" w:val="nil"/>
-        </w:pBdr>
-        <w:shd w:fill="auto" w:val="clear"/>
-        <w:spacing w:after="0" w:before="0" w:line="276" w:lineRule="auto"/>
-        <w:ind w:left="0" w:right="0" w:firstLine="0"/>
-        <w:jc w:val="left"/>
-        <w:rPr>
-          <w:rFonts w:ascii="Arial" w:cs="Arial" w:eastAsia="Arial" w:hAnsi="Arial"/>
-          <w:b w:val="0"/>
-          <w:i w:val="0"/>
-          <w:smallCaps w:val="0"/>
-          <w:strike w:val="0"/>
-          <w:color w:val="000000"/>
-          <w:sz w:val="22"/>
-          <w:szCs w:val="22"/>
-          <w:u w:val="none"/>
-          <w:shd w:fill="auto" w:val="clear"/>
-          <w:vertAlign w:val="baseline"/>
-        </w:rPr>
-      </w:pPr>
-      <w:r>
-        <w:rPr>
-          <w:rFonts w:ascii="Arial" w:hAnsi="Arial" w:cs="Arial" w:eastAsia="Arial"/>
-          <w:b w:val="0"/>
-          <w:i w:val="0"/>
-          <w:smallCaps w:val="0"/>
-          <w:strike w:val="0"/>
-          <w:color w:val="000000"/>
-          <w:sz w:val="22"/>
-          <w:szCs w:val="22"/>
-          <w:u w:val="none"/>
-          <w:shd w:fill="auto" w:val="clear"/>
-          <w:vertAlign w:val="baseline"/>
-        </w:rPr>
-        <w:t xml:space="preserve">sommet à un autre, </w:t>
+        <w:t xml:space="preserve">That means, that if we want to Walt from </w:t>
+      </w:r>
+    </w:p>
+    <w:p>
+      <w:pPr>
+        <w:keepNext w:val="0"/>
+        <w:keepLines w:val="0"/>
+        <w:widowControl w:val="0"/>
+        <w:pBdr>
+          <w:top w:space="0" w:sz="0" w:val="nil"/>
+          <w:left w:space="0" w:sz="0" w:val="nil"/>
+          <w:bottom w:space="0" w:sz="0" w:val="nil"/>
+          <w:right w:space="0" w:sz="0" w:val="nil"/>
+          <w:between w:space="0" w:sz="0" w:val="nil"/>
+        </w:pBdr>
+        <w:shd w:fill="auto" w:val="clear"/>
+        <w:spacing w:after="0" w:before="0" w:line="276" w:lineRule="auto"/>
+        <w:ind w:left="0" w:right="0" w:firstLine="0"/>
+        <w:jc w:val="left"/>
+        <w:rPr>
+          <w:rFonts w:ascii="Arial" w:cs="Arial" w:eastAsia="Arial" w:hAnsi="Arial"/>
+          <w:b w:val="0"/>
+          <w:i w:val="0"/>
+          <w:smallCaps w:val="0"/>
+          <w:strike w:val="0"/>
+          <w:color w:val="000000"/>
+          <w:sz w:val="22"/>
+          <w:szCs w:val="22"/>
+          <w:u w:val="none"/>
+          <w:shd w:fill="auto" w:val="clear"/>
+          <w:vertAlign w:val="baseline"/>
+        </w:rPr>
+      </w:pPr>
+      <w:r>
+        <w:rPr>
+          <w:rFonts w:ascii="Arial" w:hAnsi="Arial" w:cs="Arial" w:eastAsia="Arial"/>
+          <w:b w:val="0"/>
+          <w:i w:val="0"/>
+          <w:smallCaps w:val="0"/>
+          <w:strike w:val="0"/>
+          <w:color w:val="000000"/>
+          <w:sz w:val="22"/>
+          <w:szCs w:val="22"/>
+          <w:u w:val="none"/>
+          <w:shd w:fill="auto" w:val="clear"/>
+          <w:vertAlign w:val="baseline"/>
+        </w:rPr>
+        <w:t xml:space="preserve">one vertex to another </w:t>
       </w:r>
     </w:p>
     <w:p>
@@ -4940,54 +4940,54 @@
           <w:shd w:fill="auto" w:val="clear"/>
           <w:vertAlign w:val="baseline"/>
         </w:rPr>
-        <w:t xml:space="preserve">il doit exister un chemin avec des arêtes,</w:t>
-      </w:r>
-    </w:p>
-    <w:p>
-      <w:pPr>
-        <w:keepNext w:val="0"/>
-        <w:keepLines w:val="0"/>
-        <w:widowControl w:val="0"/>
-        <w:pBdr>
-          <w:top w:space="0" w:sz="0" w:val="nil"/>
-          <w:left w:space="0" w:sz="0" w:val="nil"/>
-          <w:bottom w:space="0" w:sz="0" w:val="nil"/>
-          <w:right w:space="0" w:sz="0" w:val="nil"/>
-          <w:between w:space="0" w:sz="0" w:val="nil"/>
-        </w:pBdr>
-        <w:shd w:fill="auto" w:val="clear"/>
-        <w:spacing w:after="0" w:before="0" w:line="276" w:lineRule="auto"/>
-        <w:ind w:left="0" w:right="0" w:firstLine="0"/>
-        <w:jc w:val="left"/>
-        <w:rPr>
-          <w:rFonts w:ascii="Arial" w:cs="Arial" w:eastAsia="Arial" w:hAnsi="Arial"/>
-          <w:b w:val="0"/>
-          <w:i w:val="0"/>
-          <w:smallCaps w:val="0"/>
-          <w:strike w:val="0"/>
-          <w:color w:val="000000"/>
-          <w:sz w:val="22"/>
-          <w:szCs w:val="22"/>
-          <w:u w:val="none"/>
-          <w:shd w:fill="auto" w:val="clear"/>
-          <w:vertAlign w:val="baseline"/>
-        </w:rPr>
-      </w:pPr>
-      <w:r>
-        <w:rPr>
-          <w:rFonts w:ascii="Arial" w:hAnsi="Arial" w:cs="Arial" w:eastAsia="Arial"/>
-          <w:b w:val="0"/>
-          <w:i w:val="0"/>
-          <w:smallCaps w:val="0"/>
-          <w:strike w:val="0"/>
-          <w:color w:val="000000"/>
-          <w:sz w:val="22"/>
-          <w:szCs w:val="22"/>
-          <w:u w:val="none"/>
-          <w:shd w:fill="auto" w:val="clear"/>
-          <w:vertAlign w:val="baseline"/>
-        </w:rPr>
-        <w:t xml:space="preserve">qui les relie.</w:t>
+        <w:t xml:space="preserve">there must exist a path</w:t>
+      </w:r>
+    </w:p>
+    <w:p>
+      <w:pPr>
+        <w:keepNext w:val="0"/>
+        <w:keepLines w:val="0"/>
+        <w:widowControl w:val="0"/>
+        <w:pBdr>
+          <w:top w:space="0" w:sz="0" w:val="nil"/>
+          <w:left w:space="0" w:sz="0" w:val="nil"/>
+          <w:bottom w:space="0" w:sz="0" w:val="nil"/>
+          <w:right w:space="0" w:sz="0" w:val="nil"/>
+          <w:between w:space="0" w:sz="0" w:val="nil"/>
+        </w:pBdr>
+        <w:shd w:fill="auto" w:val="clear"/>
+        <w:spacing w:after="0" w:before="0" w:line="276" w:lineRule="auto"/>
+        <w:ind w:left="0" w:right="0" w:firstLine="0"/>
+        <w:jc w:val="left"/>
+        <w:rPr>
+          <w:rFonts w:ascii="Arial" w:cs="Arial" w:eastAsia="Arial" w:hAnsi="Arial"/>
+          <w:b w:val="0"/>
+          <w:i w:val="0"/>
+          <w:smallCaps w:val="0"/>
+          <w:strike w:val="0"/>
+          <w:color w:val="000000"/>
+          <w:sz w:val="22"/>
+          <w:szCs w:val="22"/>
+          <w:u w:val="none"/>
+          <w:shd w:fill="auto" w:val="clear"/>
+          <w:vertAlign w:val="baseline"/>
+        </w:rPr>
+      </w:pPr>
+      <w:r>
+        <w:rPr>
+          <w:rFonts w:ascii="Arial" w:hAnsi="Arial" w:cs="Arial" w:eastAsia="Arial"/>
+          <w:b w:val="0"/>
+          <w:i w:val="0"/>
+          <w:smallCaps w:val="0"/>
+          <w:strike w:val="0"/>
+          <w:color w:val="000000"/>
+          <w:sz w:val="22"/>
+          <w:szCs w:val="22"/>
+          <w:u w:val="none"/>
+          <w:shd w:fill="auto" w:val="clear"/>
+          <w:vertAlign w:val="baseline"/>
+        </w:rPr>
+        <w:t xml:space="preserve">between them.</w:t>
       </w:r>
     </w:p>
     <w:p>
@@ -5159,54 +5159,54 @@
           <w:shd w:fill="auto" w:val="clear"/>
           <w:vertAlign w:val="baseline"/>
         </w:rPr>
-        <w:t xml:space="preserve">Sauf que là dans cet exemple, il y a deux </w:t>
-      </w:r>
-    </w:p>
-    <w:p>
-      <w:pPr>
-        <w:keepNext w:val="0"/>
-        <w:keepLines w:val="0"/>
-        <w:widowControl w:val="0"/>
-        <w:pBdr>
-          <w:top w:space="0" w:sz="0" w:val="nil"/>
-          <w:left w:space="0" w:sz="0" w:val="nil"/>
-          <w:bottom w:space="0" w:sz="0" w:val="nil"/>
-          <w:right w:space="0" w:sz="0" w:val="nil"/>
-          <w:between w:space="0" w:sz="0" w:val="nil"/>
-        </w:pBdr>
-        <w:shd w:fill="auto" w:val="clear"/>
-        <w:spacing w:after="0" w:before="0" w:line="276" w:lineRule="auto"/>
-        <w:ind w:left="0" w:right="0" w:firstLine="0"/>
-        <w:jc w:val="left"/>
-        <w:rPr>
-          <w:rFonts w:ascii="Arial" w:cs="Arial" w:eastAsia="Arial" w:hAnsi="Arial"/>
-          <w:b w:val="0"/>
-          <w:i w:val="0"/>
-          <w:smallCaps w:val="0"/>
-          <w:strike w:val="0"/>
-          <w:color w:val="000000"/>
-          <w:sz w:val="22"/>
-          <w:szCs w:val="22"/>
-          <w:u w:val="none"/>
-          <w:shd w:fill="auto" w:val="clear"/>
-          <w:vertAlign w:val="baseline"/>
-        </w:rPr>
-      </w:pPr>
-      <w:r>
-        <w:rPr>
-          <w:rFonts w:ascii="Arial" w:hAnsi="Arial" w:cs="Arial" w:eastAsia="Arial"/>
-          <w:b w:val="0"/>
-          <w:i w:val="0"/>
-          <w:smallCaps w:val="0"/>
-          <w:strike w:val="0"/>
-          <w:color w:val="000000"/>
-          <w:sz w:val="22"/>
-          <w:szCs w:val="22"/>
-          <w:u w:val="none"/>
-          <w:shd w:fill="auto" w:val="clear"/>
-          <w:vertAlign w:val="baseline"/>
-        </w:rPr>
-        <w:t xml:space="preserve">ensembles d'arêtes et de sommets</w:t>
+        <w:t xml:space="preserve">Apart from there in this example, there are two </w:t>
+      </w:r>
+    </w:p>
+    <w:p>
+      <w:pPr>
+        <w:keepNext w:val="0"/>
+        <w:keepLines w:val="0"/>
+        <w:widowControl w:val="0"/>
+        <w:pBdr>
+          <w:top w:space="0" w:sz="0" w:val="nil"/>
+          <w:left w:space="0" w:sz="0" w:val="nil"/>
+          <w:bottom w:space="0" w:sz="0" w:val="nil"/>
+          <w:right w:space="0" w:sz="0" w:val="nil"/>
+          <w:between w:space="0" w:sz="0" w:val="nil"/>
+        </w:pBdr>
+        <w:shd w:fill="auto" w:val="clear"/>
+        <w:spacing w:after="0" w:before="0" w:line="276" w:lineRule="auto"/>
+        <w:ind w:left="0" w:right="0" w:firstLine="0"/>
+        <w:jc w:val="left"/>
+        <w:rPr>
+          <w:rFonts w:ascii="Arial" w:cs="Arial" w:eastAsia="Arial" w:hAnsi="Arial"/>
+          <w:b w:val="0"/>
+          <w:i w:val="0"/>
+          <w:smallCaps w:val="0"/>
+          <w:strike w:val="0"/>
+          <w:color w:val="000000"/>
+          <w:sz w:val="22"/>
+          <w:szCs w:val="22"/>
+          <w:u w:val="none"/>
+          <w:shd w:fill="auto" w:val="clear"/>
+          <w:vertAlign w:val="baseline"/>
+        </w:rPr>
+      </w:pPr>
+      <w:r>
+        <w:rPr>
+          <w:rFonts w:ascii="Arial" w:hAnsi="Arial" w:cs="Arial" w:eastAsia="Arial"/>
+          <w:b w:val="0"/>
+          <w:i w:val="0"/>
+          <w:smallCaps w:val="0"/>
+          <w:strike w:val="0"/>
+          <w:color w:val="000000"/>
+          <w:sz w:val="22"/>
+          <w:szCs w:val="22"/>
+          <w:u w:val="none"/>
+          <w:shd w:fill="auto" w:val="clear"/>
+          <w:vertAlign w:val="baseline"/>
+        </w:rPr>
+        <w:t xml:space="preserve">groups of vertices</w:t>
       </w:r>
     </w:p>
     <w:p>
@@ -5378,54 +5378,54 @@
           <w:shd w:fill="auto" w:val="clear"/>
           <w:vertAlign w:val="baseline"/>
         </w:rPr>
-        <w:t xml:space="preserve">qui ne sont pas reliés entre eux, </w:t>
-      </w:r>
-    </w:p>
-    <w:p>
-      <w:pPr>
-        <w:keepNext w:val="0"/>
-        <w:keepLines w:val="0"/>
-        <w:widowControl w:val="0"/>
-        <w:pBdr>
-          <w:top w:space="0" w:sz="0" w:val="nil"/>
-          <w:left w:space="0" w:sz="0" w:val="nil"/>
-          <w:bottom w:space="0" w:sz="0" w:val="nil"/>
-          <w:right w:space="0" w:sz="0" w:val="nil"/>
-          <w:between w:space="0" w:sz="0" w:val="nil"/>
-        </w:pBdr>
-        <w:shd w:fill="auto" w:val="clear"/>
-        <w:spacing w:after="0" w:before="0" w:line="276" w:lineRule="auto"/>
-        <w:ind w:left="0" w:right="0" w:firstLine="0"/>
-        <w:jc w:val="left"/>
-        <w:rPr>
-          <w:rFonts w:ascii="Arial" w:cs="Arial" w:eastAsia="Arial" w:hAnsi="Arial"/>
-          <w:b w:val="0"/>
-          <w:i w:val="0"/>
-          <w:smallCaps w:val="0"/>
-          <w:strike w:val="0"/>
-          <w:color w:val="000000"/>
-          <w:sz w:val="22"/>
-          <w:szCs w:val="22"/>
-          <w:u w:val="none"/>
-          <w:shd w:fill="auto" w:val="clear"/>
-          <w:vertAlign w:val="baseline"/>
-        </w:rPr>
-      </w:pPr>
-      <w:r>
-        <w:rPr>
-          <w:rFonts w:ascii="Arial" w:hAnsi="Arial" w:cs="Arial" w:eastAsia="Arial"/>
-          <w:b w:val="0"/>
-          <w:i w:val="0"/>
-          <w:smallCaps w:val="0"/>
-          <w:strike w:val="0"/>
-          <w:color w:val="000000"/>
-          <w:sz w:val="22"/>
-          <w:szCs w:val="22"/>
-          <w:u w:val="none"/>
-          <w:shd w:fill="auto" w:val="clear"/>
-          <w:vertAlign w:val="baseline"/>
-        </w:rPr>
-        <w:t xml:space="preserve">donc le graphe est déconnecté.</w:t>
+        <w:t xml:space="preserve">without a connection between them, </w:t>
+      </w:r>
+    </w:p>
+    <w:p>
+      <w:pPr>
+        <w:keepNext w:val="0"/>
+        <w:keepLines w:val="0"/>
+        <w:widowControl w:val="0"/>
+        <w:pBdr>
+          <w:top w:space="0" w:sz="0" w:val="nil"/>
+          <w:left w:space="0" w:sz="0" w:val="nil"/>
+          <w:bottom w:space="0" w:sz="0" w:val="nil"/>
+          <w:right w:space="0" w:sz="0" w:val="nil"/>
+          <w:between w:space="0" w:sz="0" w:val="nil"/>
+        </w:pBdr>
+        <w:shd w:fill="auto" w:val="clear"/>
+        <w:spacing w:after="0" w:before="0" w:line="276" w:lineRule="auto"/>
+        <w:ind w:left="0" w:right="0" w:firstLine="0"/>
+        <w:jc w:val="left"/>
+        <w:rPr>
+          <w:rFonts w:ascii="Arial" w:cs="Arial" w:eastAsia="Arial" w:hAnsi="Arial"/>
+          <w:b w:val="0"/>
+          <w:i w:val="0"/>
+          <w:smallCaps w:val="0"/>
+          <w:strike w:val="0"/>
+          <w:color w:val="000000"/>
+          <w:sz w:val="22"/>
+          <w:szCs w:val="22"/>
+          <w:u w:val="none"/>
+          <w:shd w:fill="auto" w:val="clear"/>
+          <w:vertAlign w:val="baseline"/>
+        </w:rPr>
+      </w:pPr>
+      <w:r>
+        <w:rPr>
+          <w:rFonts w:ascii="Arial" w:hAnsi="Arial" w:cs="Arial" w:eastAsia="Arial"/>
+          <w:b w:val="0"/>
+          <w:i w:val="0"/>
+          <w:smallCaps w:val="0"/>
+          <w:strike w:val="0"/>
+          <w:color w:val="000000"/>
+          <w:sz w:val="22"/>
+          <w:szCs w:val="22"/>
+          <w:u w:val="none"/>
+          <w:shd w:fill="auto" w:val="clear"/>
+          <w:vertAlign w:val="baseline"/>
+        </w:rPr>
+        <w:t xml:space="preserve">so the graph is disconnected.</w:t>
       </w:r>
     </w:p>
     <w:p>
@@ -5597,54 +5597,54 @@
           <w:shd w:fill="auto" w:val="clear"/>
           <w:vertAlign w:val="baseline"/>
         </w:rPr>
-        <w:t xml:space="preserve">Pour que ce graphe soit admissible, il suffit</w:t>
-      </w:r>
-    </w:p>
-    <w:p>
-      <w:pPr>
-        <w:keepNext w:val="0"/>
-        <w:keepLines w:val="0"/>
-        <w:widowControl w:val="0"/>
-        <w:pBdr>
-          <w:top w:space="0" w:sz="0" w:val="nil"/>
-          <w:left w:space="0" w:sz="0" w:val="nil"/>
-          <w:bottom w:space="0" w:sz="0" w:val="nil"/>
-          <w:right w:space="0" w:sz="0" w:val="nil"/>
-          <w:between w:space="0" w:sz="0" w:val="nil"/>
-        </w:pBdr>
-        <w:shd w:fill="auto" w:val="clear"/>
-        <w:spacing w:after="0" w:before="0" w:line="276" w:lineRule="auto"/>
-        <w:ind w:left="0" w:right="0" w:firstLine="0"/>
-        <w:jc w:val="left"/>
-        <w:rPr>
-          <w:rFonts w:ascii="Arial" w:cs="Arial" w:eastAsia="Arial" w:hAnsi="Arial"/>
-          <w:b w:val="0"/>
-          <w:i w:val="0"/>
-          <w:smallCaps w:val="0"/>
-          <w:strike w:val="0"/>
-          <w:color w:val="000000"/>
-          <w:sz w:val="22"/>
-          <w:szCs w:val="22"/>
-          <w:u w:val="none"/>
-          <w:shd w:fill="auto" w:val="clear"/>
-          <w:vertAlign w:val="baseline"/>
-        </w:rPr>
-      </w:pPr>
-      <w:r>
-        <w:rPr>
-          <w:rFonts w:ascii="Arial" w:hAnsi="Arial" w:cs="Arial" w:eastAsia="Arial"/>
-          <w:b w:val="0"/>
-          <w:i w:val="0"/>
-          <w:smallCaps w:val="0"/>
-          <w:strike w:val="0"/>
-          <w:color w:val="000000"/>
-          <w:sz w:val="22"/>
-          <w:szCs w:val="22"/>
-          <w:u w:val="none"/>
-          <w:shd w:fill="auto" w:val="clear"/>
-          <w:vertAlign w:val="baseline"/>
-        </w:rPr>
-        <w:t xml:space="preserve">de dessiner une arêtes entre ces ensembles.</w:t>
+        <w:t xml:space="preserve">To make this graph feasible, it is enough</w:t>
+      </w:r>
+    </w:p>
+    <w:p>
+      <w:pPr>
+        <w:keepNext w:val="0"/>
+        <w:keepLines w:val="0"/>
+        <w:widowControl w:val="0"/>
+        <w:pBdr>
+          <w:top w:space="0" w:sz="0" w:val="nil"/>
+          <w:left w:space="0" w:sz="0" w:val="nil"/>
+          <w:bottom w:space="0" w:sz="0" w:val="nil"/>
+          <w:right w:space="0" w:sz="0" w:val="nil"/>
+          <w:between w:space="0" w:sz="0" w:val="nil"/>
+        </w:pBdr>
+        <w:shd w:fill="auto" w:val="clear"/>
+        <w:spacing w:after="0" w:before="0" w:line="276" w:lineRule="auto"/>
+        <w:ind w:left="0" w:right="0" w:firstLine="0"/>
+        <w:jc w:val="left"/>
+        <w:rPr>
+          <w:rFonts w:ascii="Arial" w:cs="Arial" w:eastAsia="Arial" w:hAnsi="Arial"/>
+          <w:b w:val="0"/>
+          <w:i w:val="0"/>
+          <w:smallCaps w:val="0"/>
+          <w:strike w:val="0"/>
+          <w:color w:val="000000"/>
+          <w:sz w:val="22"/>
+          <w:szCs w:val="22"/>
+          <w:u w:val="none"/>
+          <w:shd w:fill="auto" w:val="clear"/>
+          <w:vertAlign w:val="baseline"/>
+        </w:rPr>
+      </w:pPr>
+      <w:r>
+        <w:rPr>
+          <w:rFonts w:ascii="Arial" w:hAnsi="Arial" w:cs="Arial" w:eastAsia="Arial"/>
+          <w:b w:val="0"/>
+          <w:i w:val="0"/>
+          <w:smallCaps w:val="0"/>
+          <w:strike w:val="0"/>
+          <w:color w:val="000000"/>
+          <w:sz w:val="22"/>
+          <w:szCs w:val="22"/>
+          <w:u w:val="none"/>
+          <w:shd w:fill="auto" w:val="clear"/>
+          <w:vertAlign w:val="baseline"/>
+        </w:rPr>
+        <w:t xml:space="preserve">to draw one edge between these two groups. </w:t>
       </w:r>
     </w:p>
     <w:p>
@@ -5816,54 +5816,54 @@
           <w:shd w:fill="auto" w:val="clear"/>
           <w:vertAlign w:val="baseline"/>
         </w:rPr>
-        <w:t xml:space="preserve">Ce que je vous propose, c'est d'en dessiner</w:t>
-      </w:r>
-    </w:p>
-    <w:p>
-      <w:pPr>
-        <w:keepNext w:val="0"/>
-        <w:keepLines w:val="0"/>
-        <w:widowControl w:val="0"/>
-        <w:pBdr>
-          <w:top w:space="0" w:sz="0" w:val="nil"/>
-          <w:left w:space="0" w:sz="0" w:val="nil"/>
-          <w:bottom w:space="0" w:sz="0" w:val="nil"/>
-          <w:right w:space="0" w:sz="0" w:val="nil"/>
-          <w:between w:space="0" w:sz="0" w:val="nil"/>
-        </w:pBdr>
-        <w:shd w:fill="auto" w:val="clear"/>
-        <w:spacing w:after="0" w:before="0" w:line="276" w:lineRule="auto"/>
-        <w:ind w:left="0" w:right="0" w:firstLine="0"/>
-        <w:jc w:val="left"/>
-        <w:rPr>
-          <w:rFonts w:ascii="Arial" w:cs="Arial" w:eastAsia="Arial" w:hAnsi="Arial"/>
-          <w:b w:val="0"/>
-          <w:i w:val="0"/>
-          <w:smallCaps w:val="0"/>
-          <w:strike w:val="0"/>
-          <w:color w:val="000000"/>
-          <w:sz w:val="22"/>
-          <w:szCs w:val="22"/>
-          <w:u w:val="none"/>
-          <w:shd w:fill="auto" w:val="clear"/>
-          <w:vertAlign w:val="baseline"/>
-        </w:rPr>
-      </w:pPr>
-      <w:r>
-        <w:rPr>
-          <w:rFonts w:ascii="Arial" w:hAnsi="Arial" w:cs="Arial" w:eastAsia="Arial"/>
-          <w:b w:val="0"/>
-          <w:i w:val="0"/>
-          <w:smallCaps w:val="0"/>
-          <w:strike w:val="0"/>
-          <w:color w:val="000000"/>
-          <w:sz w:val="22"/>
-          <w:szCs w:val="22"/>
-          <w:u w:val="none"/>
-          <w:shd w:fill="auto" w:val="clear"/>
-          <w:vertAlign w:val="baseline"/>
-        </w:rPr>
-        <w:t xml:space="preserve">entre 5 et 10.</w:t>
+        <w:t xml:space="preserve">I recommend you, to draw it</w:t>
+      </w:r>
+    </w:p>
+    <w:p>
+      <w:pPr>
+        <w:keepNext w:val="0"/>
+        <w:keepLines w:val="0"/>
+        <w:widowControl w:val="0"/>
+        <w:pBdr>
+          <w:top w:space="0" w:sz="0" w:val="nil"/>
+          <w:left w:space="0" w:sz="0" w:val="nil"/>
+          <w:bottom w:space="0" w:sz="0" w:val="nil"/>
+          <w:right w:space="0" w:sz="0" w:val="nil"/>
+          <w:between w:space="0" w:sz="0" w:val="nil"/>
+        </w:pBdr>
+        <w:shd w:fill="auto" w:val="clear"/>
+        <w:spacing w:after="0" w:before="0" w:line="276" w:lineRule="auto"/>
+        <w:ind w:left="0" w:right="0" w:firstLine="0"/>
+        <w:jc w:val="left"/>
+        <w:rPr>
+          <w:rFonts w:ascii="Arial" w:cs="Arial" w:eastAsia="Arial" w:hAnsi="Arial"/>
+          <w:b w:val="0"/>
+          <w:i w:val="0"/>
+          <w:smallCaps w:val="0"/>
+          <w:strike w:val="0"/>
+          <w:color w:val="000000"/>
+          <w:sz w:val="22"/>
+          <w:szCs w:val="22"/>
+          <w:u w:val="none"/>
+          <w:shd w:fill="auto" w:val="clear"/>
+          <w:vertAlign w:val="baseline"/>
+        </w:rPr>
+      </w:pPr>
+      <w:r>
+        <w:rPr>
+          <w:rFonts w:ascii="Arial" w:hAnsi="Arial" w:cs="Arial" w:eastAsia="Arial"/>
+          <w:b w:val="0"/>
+          <w:i w:val="0"/>
+          <w:smallCaps w:val="0"/>
+          <w:strike w:val="0"/>
+          <w:color w:val="000000"/>
+          <w:sz w:val="22"/>
+          <w:szCs w:val="22"/>
+          <w:u w:val="none"/>
+          <w:shd w:fill="auto" w:val="clear"/>
+          <w:vertAlign w:val="baseline"/>
+        </w:rPr>
+        <w:t xml:space="preserve">between 5 and 10. </w:t>
       </w:r>
     </w:p>
     <w:p>
@@ -6035,54 +6035,54 @@
           <w:shd w:fill="auto" w:val="clear"/>
           <w:vertAlign w:val="baseline"/>
         </w:rPr>
-        <w:t xml:space="preserve">Donc mettez en pause la vidéo,</w:t>
-      </w:r>
-    </w:p>
-    <w:p>
-      <w:pPr>
-        <w:keepNext w:val="0"/>
-        <w:keepLines w:val="0"/>
-        <w:widowControl w:val="0"/>
-        <w:pBdr>
-          <w:top w:space="0" w:sz="0" w:val="nil"/>
-          <w:left w:space="0" w:sz="0" w:val="nil"/>
-          <w:bottom w:space="0" w:sz="0" w:val="nil"/>
-          <w:right w:space="0" w:sz="0" w:val="nil"/>
-          <w:between w:space="0" w:sz="0" w:val="nil"/>
-        </w:pBdr>
-        <w:shd w:fill="auto" w:val="clear"/>
-        <w:spacing w:after="0" w:before="0" w:line="276" w:lineRule="auto"/>
-        <w:ind w:left="0" w:right="0" w:firstLine="0"/>
-        <w:jc w:val="left"/>
-        <w:rPr>
-          <w:rFonts w:ascii="Arial" w:cs="Arial" w:eastAsia="Arial" w:hAnsi="Arial"/>
-          <w:b w:val="0"/>
-          <w:i w:val="0"/>
-          <w:smallCaps w:val="0"/>
-          <w:strike w:val="0"/>
-          <w:color w:val="000000"/>
-          <w:sz w:val="22"/>
-          <w:szCs w:val="22"/>
-          <w:u w:val="none"/>
-          <w:shd w:fill="auto" w:val="clear"/>
-          <w:vertAlign w:val="baseline"/>
-        </w:rPr>
-      </w:pPr>
-      <w:r>
-        <w:rPr>
-          <w:rFonts w:ascii="Arial" w:hAnsi="Arial" w:cs="Arial" w:eastAsia="Arial"/>
-          <w:b w:val="0"/>
-          <w:i w:val="0"/>
-          <w:smallCaps w:val="0"/>
-          <w:strike w:val="0"/>
-          <w:color w:val="000000"/>
-          <w:sz w:val="22"/>
-          <w:szCs w:val="22"/>
-          <w:u w:val="none"/>
-          <w:shd w:fill="auto" w:val="clear"/>
-          <w:vertAlign w:val="baseline"/>
-        </w:rPr>
-        <w:t xml:space="preserve">et prenez vos petites feuilles de papier</w:t>
+        <w:t xml:space="preserve">So, please pause this video</w:t>
+      </w:r>
+    </w:p>
+    <w:p>
+      <w:pPr>
+        <w:keepNext w:val="0"/>
+        <w:keepLines w:val="0"/>
+        <w:widowControl w:val="0"/>
+        <w:pBdr>
+          <w:top w:space="0" w:sz="0" w:val="nil"/>
+          <w:left w:space="0" w:sz="0" w:val="nil"/>
+          <w:bottom w:space="0" w:sz="0" w:val="nil"/>
+          <w:right w:space="0" w:sz="0" w:val="nil"/>
+          <w:between w:space="0" w:sz="0" w:val="nil"/>
+        </w:pBdr>
+        <w:shd w:fill="auto" w:val="clear"/>
+        <w:spacing w:after="0" w:before="0" w:line="276" w:lineRule="auto"/>
+        <w:ind w:left="0" w:right="0" w:firstLine="0"/>
+        <w:jc w:val="left"/>
+        <w:rPr>
+          <w:rFonts w:ascii="Arial" w:cs="Arial" w:eastAsia="Arial" w:hAnsi="Arial"/>
+          <w:b w:val="0"/>
+          <w:i w:val="0"/>
+          <w:smallCaps w:val="0"/>
+          <w:strike w:val="0"/>
+          <w:color w:val="000000"/>
+          <w:sz w:val="22"/>
+          <w:szCs w:val="22"/>
+          <w:u w:val="none"/>
+          <w:shd w:fill="auto" w:val="clear"/>
+          <w:vertAlign w:val="baseline"/>
+        </w:rPr>
+      </w:pPr>
+      <w:r>
+        <w:rPr>
+          <w:rFonts w:ascii="Arial" w:hAnsi="Arial" w:cs="Arial" w:eastAsia="Arial"/>
+          <w:b w:val="0"/>
+          <w:i w:val="0"/>
+          <w:smallCaps w:val="0"/>
+          <w:strike w:val="0"/>
+          <w:color w:val="000000"/>
+          <w:sz w:val="22"/>
+          <w:szCs w:val="22"/>
+          <w:u w:val="none"/>
+          <w:shd w:fill="auto" w:val="clear"/>
+          <w:vertAlign w:val="baseline"/>
+        </w:rPr>
+        <w:t xml:space="preserve">take your small pieces of paper</w:t>
       </w:r>
     </w:p>
     <w:p>
@@ -6254,54 +6254,54 @@
           <w:shd w:fill="auto" w:val="clear"/>
           <w:vertAlign w:val="baseline"/>
         </w:rPr>
-        <w:t xml:space="preserve">et sur chaque feuille de papier, </w:t>
-      </w:r>
-    </w:p>
-    <w:p>
-      <w:pPr>
-        <w:keepNext w:val="0"/>
-        <w:keepLines w:val="0"/>
-        <w:widowControl w:val="0"/>
-        <w:pBdr>
-          <w:top w:space="0" w:sz="0" w:val="nil"/>
-          <w:left w:space="0" w:sz="0" w:val="nil"/>
-          <w:bottom w:space="0" w:sz="0" w:val="nil"/>
-          <w:right w:space="0" w:sz="0" w:val="nil"/>
-          <w:between w:space="0" w:sz="0" w:val="nil"/>
-        </w:pBdr>
-        <w:shd w:fill="auto" w:val="clear"/>
-        <w:spacing w:after="0" w:before="0" w:line="276" w:lineRule="auto"/>
-        <w:ind w:left="0" w:right="0" w:firstLine="0"/>
-        <w:jc w:val="left"/>
-        <w:rPr>
-          <w:rFonts w:ascii="Arial" w:cs="Arial" w:eastAsia="Arial" w:hAnsi="Arial"/>
-          <w:b w:val="0"/>
-          <w:i w:val="0"/>
-          <w:smallCaps w:val="0"/>
-          <w:strike w:val="0"/>
-          <w:color w:val="000000"/>
-          <w:sz w:val="22"/>
-          <w:szCs w:val="22"/>
-          <w:u w:val="none"/>
-          <w:shd w:fill="auto" w:val="clear"/>
-          <w:vertAlign w:val="baseline"/>
-        </w:rPr>
-      </w:pPr>
-      <w:r>
-        <w:rPr>
-          <w:rFonts w:ascii="Arial" w:hAnsi="Arial" w:cs="Arial" w:eastAsia="Arial"/>
-          <w:b w:val="0"/>
-          <w:i w:val="0"/>
-          <w:smallCaps w:val="0"/>
-          <w:strike w:val="0"/>
-          <w:color w:val="000000"/>
-          <w:sz w:val="22"/>
-          <w:szCs w:val="22"/>
-          <w:u w:val="none"/>
-          <w:shd w:fill="auto" w:val="clear"/>
-          <w:vertAlign w:val="baseline"/>
-        </w:rPr>
-        <w:t xml:space="preserve">vous dessinez un graphe.</w:t>
+        <w:t xml:space="preserve">and draw a graph </w:t>
+      </w:r>
+    </w:p>
+    <w:p>
+      <w:pPr>
+        <w:keepNext w:val="0"/>
+        <w:keepLines w:val="0"/>
+        <w:widowControl w:val="0"/>
+        <w:pBdr>
+          <w:top w:space="0" w:sz="0" w:val="nil"/>
+          <w:left w:space="0" w:sz="0" w:val="nil"/>
+          <w:bottom w:space="0" w:sz="0" w:val="nil"/>
+          <w:right w:space="0" w:sz="0" w:val="nil"/>
+          <w:between w:space="0" w:sz="0" w:val="nil"/>
+        </w:pBdr>
+        <w:shd w:fill="auto" w:val="clear"/>
+        <w:spacing w:after="0" w:before="0" w:line="276" w:lineRule="auto"/>
+        <w:ind w:left="0" w:right="0" w:firstLine="0"/>
+        <w:jc w:val="left"/>
+        <w:rPr>
+          <w:rFonts w:ascii="Arial" w:cs="Arial" w:eastAsia="Arial" w:hAnsi="Arial"/>
+          <w:b w:val="0"/>
+          <w:i w:val="0"/>
+          <w:smallCaps w:val="0"/>
+          <w:strike w:val="0"/>
+          <w:color w:val="000000"/>
+          <w:sz w:val="22"/>
+          <w:szCs w:val="22"/>
+          <w:u w:val="none"/>
+          <w:shd w:fill="auto" w:val="clear"/>
+          <w:vertAlign w:val="baseline"/>
+        </w:rPr>
+      </w:pPr>
+      <w:r>
+        <w:rPr>
+          <w:rFonts w:ascii="Arial" w:hAnsi="Arial" w:cs="Arial" w:eastAsia="Arial"/>
+          <w:b w:val="0"/>
+          <w:i w:val="0"/>
+          <w:smallCaps w:val="0"/>
+          <w:strike w:val="0"/>
+          <w:color w:val="000000"/>
+          <w:sz w:val="22"/>
+          <w:szCs w:val="22"/>
+          <w:u w:val="none"/>
+          <w:shd w:fill="auto" w:val="clear"/>
+          <w:vertAlign w:val="baseline"/>
+        </w:rPr>
+        <w:t xml:space="preserve">on each of them.</w:t>
       </w:r>
     </w:p>
     <w:p>
@@ -6473,54 +6473,54 @@
           <w:shd w:fill="auto" w:val="clear"/>
           <w:vertAlign w:val="baseline"/>
         </w:rPr>
-        <w:t xml:space="preserve">Voilà ! Par exemple, j'en ai dessinés 8</w:t>
-      </w:r>
-    </w:p>
-    <w:p>
-      <w:pPr>
-        <w:keepNext w:val="0"/>
-        <w:keepLines w:val="0"/>
-        <w:widowControl w:val="0"/>
-        <w:pBdr>
-          <w:top w:space="0" w:sz="0" w:val="nil"/>
-          <w:left w:space="0" w:sz="0" w:val="nil"/>
-          <w:bottom w:space="0" w:sz="0" w:val="nil"/>
-          <w:right w:space="0" w:sz="0" w:val="nil"/>
-          <w:between w:space="0" w:sz="0" w:val="nil"/>
-        </w:pBdr>
-        <w:shd w:fill="auto" w:val="clear"/>
-        <w:spacing w:after="0" w:before="0" w:line="276" w:lineRule="auto"/>
-        <w:ind w:left="0" w:right="0" w:firstLine="0"/>
-        <w:jc w:val="left"/>
-        <w:rPr>
-          <w:rFonts w:ascii="Arial" w:cs="Arial" w:eastAsia="Arial" w:hAnsi="Arial"/>
-          <w:b w:val="0"/>
-          <w:i w:val="0"/>
-          <w:smallCaps w:val="0"/>
-          <w:strike w:val="0"/>
-          <w:color w:val="000000"/>
-          <w:sz w:val="22"/>
-          <w:szCs w:val="22"/>
-          <w:u w:val="none"/>
-          <w:shd w:fill="auto" w:val="clear"/>
-          <w:vertAlign w:val="baseline"/>
-        </w:rPr>
-      </w:pPr>
-      <w:r>
-        <w:rPr>
-          <w:rFonts w:ascii="Arial" w:hAnsi="Arial" w:cs="Arial" w:eastAsia="Arial"/>
-          <w:b w:val="0"/>
-          <w:i w:val="0"/>
-          <w:smallCaps w:val="0"/>
-          <w:strike w:val="0"/>
-          <w:color w:val="000000"/>
-          <w:sz w:val="22"/>
-          <w:szCs w:val="22"/>
-          <w:u w:val="none"/>
-          <w:shd w:fill="auto" w:val="clear"/>
-          <w:vertAlign w:val="baseline"/>
-        </w:rPr>
-        <w:t xml:space="preserve">sur 8 feuilles de papier différentes.</w:t>
+        <w:t xml:space="preserve">There it is! For example, I have drawn eight</w:t>
+      </w:r>
+    </w:p>
+    <w:p>
+      <w:pPr>
+        <w:keepNext w:val="0"/>
+        <w:keepLines w:val="0"/>
+        <w:widowControl w:val="0"/>
+        <w:pBdr>
+          <w:top w:space="0" w:sz="0" w:val="nil"/>
+          <w:left w:space="0" w:sz="0" w:val="nil"/>
+          <w:bottom w:space="0" w:sz="0" w:val="nil"/>
+          <w:right w:space="0" w:sz="0" w:val="nil"/>
+          <w:between w:space="0" w:sz="0" w:val="nil"/>
+        </w:pBdr>
+        <w:shd w:fill="auto" w:val="clear"/>
+        <w:spacing w:after="0" w:before="0" w:line="276" w:lineRule="auto"/>
+        <w:ind w:left="0" w:right="0" w:firstLine="0"/>
+        <w:jc w:val="left"/>
+        <w:rPr>
+          <w:rFonts w:ascii="Arial" w:cs="Arial" w:eastAsia="Arial" w:hAnsi="Arial"/>
+          <w:b w:val="0"/>
+          <w:i w:val="0"/>
+          <w:smallCaps w:val="0"/>
+          <w:strike w:val="0"/>
+          <w:color w:val="000000"/>
+          <w:sz w:val="22"/>
+          <w:szCs w:val="22"/>
+          <w:u w:val="none"/>
+          <w:shd w:fill="auto" w:val="clear"/>
+          <w:vertAlign w:val="baseline"/>
+        </w:rPr>
+      </w:pPr>
+      <w:r>
+        <w:rPr>
+          <w:rFonts w:ascii="Arial" w:hAnsi="Arial" w:cs="Arial" w:eastAsia="Arial"/>
+          <w:b w:val="0"/>
+          <w:i w:val="0"/>
+          <w:smallCaps w:val="0"/>
+          <w:strike w:val="0"/>
+          <w:color w:val="000000"/>
+          <w:sz w:val="22"/>
+          <w:szCs w:val="22"/>
+          <w:u w:val="none"/>
+          <w:shd w:fill="auto" w:val="clear"/>
+          <w:vertAlign w:val="baseline"/>
+        </w:rPr>
+        <w:t xml:space="preserve">graphs on eight different paper sheets.</w:t>
       </w:r>
     </w:p>
     <w:p>
@@ -6692,7 +6692,7 @@
           <w:shd w:fill="auto" w:val="clear"/>
           <w:vertAlign w:val="baseline"/>
         </w:rPr>
-        <w:t xml:space="preserve">Prenons ce graphe par exemple.</w:t>
+        <w:t xml:space="preserve">Take this graph for example.</w:t>
       </w:r>
     </w:p>
     <w:p>
@@ -6864,54 +6864,54 @@
           <w:shd w:fill="auto" w:val="clear"/>
           <w:vertAlign w:val="baseline"/>
         </w:rPr>
-        <w:t xml:space="preserve">Il y a plusieurs choses que l'on peut </w:t>
-      </w:r>
-    </w:p>
-    <w:p>
-      <w:pPr>
-        <w:keepNext w:val="0"/>
-        <w:keepLines w:val="0"/>
-        <w:widowControl w:val="0"/>
-        <w:pBdr>
-          <w:top w:space="0" w:sz="0" w:val="nil"/>
-          <w:left w:space="0" w:sz="0" w:val="nil"/>
-          <w:bottom w:space="0" w:sz="0" w:val="nil"/>
-          <w:right w:space="0" w:sz="0" w:val="nil"/>
-          <w:between w:space="0" w:sz="0" w:val="nil"/>
-        </w:pBdr>
-        <w:shd w:fill="auto" w:val="clear"/>
-        <w:spacing w:after="0" w:before="0" w:line="276" w:lineRule="auto"/>
-        <w:ind w:left="0" w:right="0" w:firstLine="0"/>
-        <w:jc w:val="left"/>
-        <w:rPr>
-          <w:rFonts w:ascii="Arial" w:cs="Arial" w:eastAsia="Arial" w:hAnsi="Arial"/>
-          <w:b w:val="0"/>
-          <w:i w:val="0"/>
-          <w:smallCaps w:val="0"/>
-          <w:strike w:val="0"/>
-          <w:color w:val="000000"/>
-          <w:sz w:val="22"/>
-          <w:szCs w:val="22"/>
-          <w:u w:val="none"/>
-          <w:shd w:fill="auto" w:val="clear"/>
-          <w:vertAlign w:val="baseline"/>
-        </w:rPr>
-      </w:pPr>
-      <w:r>
-        <w:rPr>
-          <w:rFonts w:ascii="Arial" w:hAnsi="Arial" w:cs="Arial" w:eastAsia="Arial"/>
-          <w:b w:val="0"/>
-          <w:i w:val="0"/>
-          <w:smallCaps w:val="0"/>
-          <w:strike w:val="0"/>
-          <w:color w:val="000000"/>
-          <w:sz w:val="22"/>
-          <w:szCs w:val="22"/>
-          <w:u w:val="none"/>
-          <w:shd w:fill="auto" w:val="clear"/>
-          <w:vertAlign w:val="baseline"/>
-        </w:rPr>
-        <w:t xml:space="preserve">regarder vis-à-vis de ce graphe.</w:t>
+        <w:t xml:space="preserve">There are different things to </w:t>
+      </w:r>
+    </w:p>
+    <w:p>
+      <w:pPr>
+        <w:keepNext w:val="0"/>
+        <w:keepLines w:val="0"/>
+        <w:widowControl w:val="0"/>
+        <w:pBdr>
+          <w:top w:space="0" w:sz="0" w:val="nil"/>
+          <w:left w:space="0" w:sz="0" w:val="nil"/>
+          <w:bottom w:space="0" w:sz="0" w:val="nil"/>
+          <w:right w:space="0" w:sz="0" w:val="nil"/>
+          <w:between w:space="0" w:sz="0" w:val="nil"/>
+        </w:pBdr>
+        <w:shd w:fill="auto" w:val="clear"/>
+        <w:spacing w:after="0" w:before="0" w:line="276" w:lineRule="auto"/>
+        <w:ind w:left="0" w:right="0" w:firstLine="0"/>
+        <w:jc w:val="left"/>
+        <w:rPr>
+          <w:rFonts w:ascii="Arial" w:cs="Arial" w:eastAsia="Arial" w:hAnsi="Arial"/>
+          <w:b w:val="0"/>
+          <w:i w:val="0"/>
+          <w:smallCaps w:val="0"/>
+          <w:strike w:val="0"/>
+          <w:color w:val="000000"/>
+          <w:sz w:val="22"/>
+          <w:szCs w:val="22"/>
+          <w:u w:val="none"/>
+          <w:shd w:fill="auto" w:val="clear"/>
+          <w:vertAlign w:val="baseline"/>
+        </w:rPr>
+      </w:pPr>
+      <w:r>
+        <w:rPr>
+          <w:rFonts w:ascii="Arial" w:hAnsi="Arial" w:cs="Arial" w:eastAsia="Arial"/>
+          <w:b w:val="0"/>
+          <w:i w:val="0"/>
+          <w:smallCaps w:val="0"/>
+          <w:strike w:val="0"/>
+          <w:color w:val="000000"/>
+          <w:sz w:val="22"/>
+          <w:szCs w:val="22"/>
+          <w:u w:val="none"/>
+          <w:shd w:fill="auto" w:val="clear"/>
+          <w:vertAlign w:val="baseline"/>
+        </w:rPr>
+        <w:t xml:space="preserve">see at this graph.</w:t>
       </w:r>
     </w:p>
     <w:p>
@@ -7083,54 +7083,54 @@
           <w:shd w:fill="auto" w:val="clear"/>
           <w:vertAlign w:val="baseline"/>
         </w:rPr>
-        <w:t xml:space="preserve">Tout d'abord, on peut regarder le nombre de</w:t>
-      </w:r>
-    </w:p>
-    <w:p>
-      <w:pPr>
-        <w:keepNext w:val="0"/>
-        <w:keepLines w:val="0"/>
-        <w:widowControl w:val="0"/>
-        <w:pBdr>
-          <w:top w:space="0" w:sz="0" w:val="nil"/>
-          <w:left w:space="0" w:sz="0" w:val="nil"/>
-          <w:bottom w:space="0" w:sz="0" w:val="nil"/>
-          <w:right w:space="0" w:sz="0" w:val="nil"/>
-          <w:between w:space="0" w:sz="0" w:val="nil"/>
-        </w:pBdr>
-        <w:shd w:fill="auto" w:val="clear"/>
-        <w:spacing w:after="0" w:before="0" w:line="276" w:lineRule="auto"/>
-        <w:ind w:left="0" w:right="0" w:firstLine="0"/>
-        <w:jc w:val="left"/>
-        <w:rPr>
-          <w:rFonts w:ascii="Arial" w:cs="Arial" w:eastAsia="Arial" w:hAnsi="Arial"/>
-          <w:b w:val="0"/>
-          <w:i w:val="0"/>
-          <w:smallCaps w:val="0"/>
-          <w:strike w:val="0"/>
-          <w:color w:val="000000"/>
-          <w:sz w:val="22"/>
-          <w:szCs w:val="22"/>
-          <w:u w:val="none"/>
-          <w:shd w:fill="auto" w:val="clear"/>
-          <w:vertAlign w:val="baseline"/>
-        </w:rPr>
-      </w:pPr>
-      <w:r>
-        <w:rPr>
-          <w:rFonts w:ascii="Arial" w:hAnsi="Arial" w:cs="Arial" w:eastAsia="Arial"/>
-          <w:b w:val="0"/>
-          <w:i w:val="0"/>
-          <w:smallCaps w:val="0"/>
-          <w:strike w:val="0"/>
-          <w:color w:val="000000"/>
-          <w:sz w:val="22"/>
-          <w:szCs w:val="22"/>
-          <w:u w:val="none"/>
-          <w:shd w:fill="auto" w:val="clear"/>
-          <w:vertAlign w:val="baseline"/>
-        </w:rPr>
-        <w:t>sommets,</w:t>
+        <w:t xml:space="preserve">First, we can count the</w:t>
+      </w:r>
+    </w:p>
+    <w:p>
+      <w:pPr>
+        <w:keepNext w:val="0"/>
+        <w:keepLines w:val="0"/>
+        <w:widowControl w:val="0"/>
+        <w:pBdr>
+          <w:top w:space="0" w:sz="0" w:val="nil"/>
+          <w:left w:space="0" w:sz="0" w:val="nil"/>
+          <w:bottom w:space="0" w:sz="0" w:val="nil"/>
+          <w:right w:space="0" w:sz="0" w:val="nil"/>
+          <w:between w:space="0" w:sz="0" w:val="nil"/>
+        </w:pBdr>
+        <w:shd w:fill="auto" w:val="clear"/>
+        <w:spacing w:after="0" w:before="0" w:line="276" w:lineRule="auto"/>
+        <w:ind w:left="0" w:right="0" w:firstLine="0"/>
+        <w:jc w:val="left"/>
+        <w:rPr>
+          <w:rFonts w:ascii="Arial" w:cs="Arial" w:eastAsia="Arial" w:hAnsi="Arial"/>
+          <w:b w:val="0"/>
+          <w:i w:val="0"/>
+          <w:smallCaps w:val="0"/>
+          <w:strike w:val="0"/>
+          <w:color w:val="000000"/>
+          <w:sz w:val="22"/>
+          <w:szCs w:val="22"/>
+          <w:u w:val="none"/>
+          <w:shd w:fill="auto" w:val="clear"/>
+          <w:vertAlign w:val="baseline"/>
+        </w:rPr>
+      </w:pPr>
+      <w:r>
+        <w:rPr>
+          <w:rFonts w:ascii="Arial" w:hAnsi="Arial" w:cs="Arial" w:eastAsia="Arial"/>
+          <w:b w:val="0"/>
+          <w:i w:val="0"/>
+          <w:smallCaps w:val="0"/>
+          <w:strike w:val="0"/>
+          <w:color w:val="000000"/>
+          <w:sz w:val="22"/>
+          <w:szCs w:val="22"/>
+          <w:u w:val="none"/>
+          <w:shd w:fill="auto" w:val="clear"/>
+          <w:vertAlign w:val="baseline"/>
+        </w:rPr>
+        <w:t>vertices</w:t>
       </w:r>
     </w:p>
     <w:p>
@@ -7302,7 +7302,7 @@
           <w:shd w:fill="auto" w:val="clear"/>
           <w:vertAlign w:val="baseline"/>
         </w:rPr>
-        <w:t xml:space="preserve">les sommets sont les cercles en vert ici.</w:t>
+        <w:t xml:space="preserve">which are the green circles here. </w:t>
       </w:r>
     </w:p>
     <w:p>
@@ -7474,7 +7474,7 @@
           <w:shd w:fill="auto" w:val="clear"/>
           <w:vertAlign w:val="baseline"/>
         </w:rPr>
-        <w:t xml:space="preserve">Notons S le nombre de sommets.</w:t>
+        <w:t xml:space="preserve">Let S be the number ob vertices.</w:t>
       </w:r>
     </w:p>
     <w:p>

</xml_diff>